<commit_message>
Login functionality fixed and tested
</commit_message>
<xml_diff>
--- a/Rental_Management_User_Stories.docx
+++ b/Rental_Management_User_Stories.docx
@@ -9,302 +9,286 @@
           <w:b/>
         </w:rPr>
       </w:pPr>
+      <w:proofErr w:type="spellStart"/>
+      <w:r>
+        <w:rPr>
+          <w:b/>
+        </w:rPr>
+        <w:t>Propertech</w:t>
+      </w:r>
+      <w:proofErr w:type="spellEnd"/>
+      <w:r>
+        <w:rPr>
+          <w:b/>
+        </w:rPr>
+        <w:t xml:space="preserve"> </w:t>
+      </w:r>
+      <w:r>
+        <w:rPr>
+          <w:b/>
+        </w:rPr>
+        <w:t>Rental Management Software</w:t>
+      </w:r>
+    </w:p>
+    <w:p>
+      <w:r>
+        <w:rPr>
+          <w:b/>
+        </w:rPr>
+        <w:t xml:space="preserve">Learning objective: </w:t>
+      </w:r>
+      <w:r>
+        <w:t>Build a Rental Management Application</w:t>
+      </w:r>
+    </w:p>
+    <w:p>
+      <w:r>
+        <w:rPr>
+          <w:b/>
+        </w:rPr>
+        <w:t>Technologies:</w:t>
+      </w:r>
+      <w:r>
+        <w:t xml:space="preserve"> ASP.NET Web API, JavaScript, jQuery, </w:t>
+      </w:r>
+      <w:r>
+        <w:t xml:space="preserve">AJAX, </w:t>
+      </w:r>
+      <w:r>
+        <w:t>HTML, CSS</w:t>
+      </w:r>
+      <w:r>
+        <w:t>, Postman</w:t>
+      </w:r>
+    </w:p>
+    <w:p>
+      <w:pPr>
+        <w:rPr>
+          <w:rFonts w:eastAsia="Times New Roman" w:cstheme="minorHAnsi"/>
+          <w:b/>
+          <w:bCs/>
+        </w:rPr>
+      </w:pPr>
+      <w:r>
+        <w:rPr>
+          <w:rFonts w:eastAsia="Times New Roman" w:cstheme="minorHAnsi"/>
+          <w:b/>
+          <w:bCs/>
+        </w:rPr>
+        <w:t>Anonymous User</w:t>
+      </w:r>
+    </w:p>
+    <w:p>
+      <w:pPr>
+        <w:rPr>
+          <w:rFonts w:eastAsia="Times New Roman" w:cstheme="minorHAnsi"/>
+        </w:rPr>
+      </w:pPr>
+      <w:r>
+        <w:rPr>
+          <w:rFonts w:eastAsia="Times New Roman" w:cstheme="minorHAnsi"/>
+        </w:rPr>
+        <w:t>As an anonymous user, I want to view a property’s current vacancies and the details of that unit</w:t>
+      </w:r>
+    </w:p>
+    <w:p>
+      <w:pPr>
+        <w:rPr>
+          <w:rFonts w:eastAsia="Times New Roman" w:cstheme="minorHAnsi"/>
+        </w:rPr>
+      </w:pPr>
+      <w:r>
+        <w:rPr>
+          <w:rFonts w:eastAsia="Times New Roman" w:cstheme="minorHAnsi"/>
+        </w:rPr>
+        <w:t>As an anonymous user, I want to contact the property manager about a specific unit vacancy</w:t>
+      </w:r>
+      <w:r>
+        <w:rPr>
+          <w:rFonts w:eastAsia="Times New Roman" w:cstheme="minorHAnsi"/>
+        </w:rPr>
+        <w:t xml:space="preserve"> and send an email to the property using </w:t>
+      </w:r>
+      <w:proofErr w:type="spellStart"/>
+      <w:r>
+        <w:rPr>
+          <w:rFonts w:eastAsia="Times New Roman" w:cstheme="minorHAnsi"/>
+        </w:rPr>
+        <w:t>MailKit</w:t>
+      </w:r>
+      <w:proofErr w:type="spellEnd"/>
+      <w:r>
+        <w:rPr>
+          <w:rFonts w:eastAsia="Times New Roman" w:cstheme="minorHAnsi"/>
+        </w:rPr>
+        <w:t xml:space="preserve"> API</w:t>
+      </w:r>
+    </w:p>
+    <w:p>
+      <w:pPr>
+        <w:rPr>
+          <w:rFonts w:eastAsia="Times New Roman" w:cstheme="minorHAnsi"/>
+        </w:rPr>
+      </w:pPr>
+      <w:r>
+        <w:rPr>
+          <w:rFonts w:eastAsia="Times New Roman" w:cstheme="minorHAnsi"/>
+        </w:rPr>
+        <w:t>As an anonymous user, I want to be able to see the location of the property, neighborhood highlights</w:t>
+      </w:r>
+      <w:r>
+        <w:rPr>
+          <w:rFonts w:eastAsia="Times New Roman" w:cstheme="minorHAnsi"/>
+        </w:rPr>
+        <w:t xml:space="preserve"> (points of interest)</w:t>
+      </w:r>
+      <w:r>
+        <w:rPr>
+          <w:rFonts w:eastAsia="Times New Roman" w:cstheme="minorHAnsi"/>
+        </w:rPr>
+        <w:t>, and the property’s amenities</w:t>
+      </w:r>
+      <w:r>
+        <w:rPr>
+          <w:rFonts w:eastAsia="Times New Roman" w:cstheme="minorHAnsi"/>
+        </w:rPr>
+        <w:t xml:space="preserve"> using Google Location API</w:t>
+      </w:r>
+      <w:r>
+        <w:rPr>
+          <w:rFonts w:eastAsia="Times New Roman" w:cstheme="minorHAnsi"/>
+        </w:rPr>
+        <w:t>,</w:t>
+      </w:r>
+      <w:r>
+        <w:rPr>
+          <w:rFonts w:eastAsia="Times New Roman" w:cstheme="minorHAnsi"/>
+        </w:rPr>
+        <w:t xml:space="preserve"> Google Cities API</w:t>
+      </w:r>
+      <w:r>
+        <w:rPr>
+          <w:rFonts w:eastAsia="Times New Roman" w:cstheme="minorHAnsi"/>
+        </w:rPr>
+        <w:t xml:space="preserve">, and </w:t>
+      </w:r>
+      <w:proofErr w:type="spellStart"/>
+      <w:r>
+        <w:rPr>
+          <w:rFonts w:eastAsia="Times New Roman" w:cstheme="minorHAnsi"/>
+        </w:rPr>
+        <w:t>TeleportPublicAPI</w:t>
+      </w:r>
+      <w:proofErr w:type="spellEnd"/>
+    </w:p>
+    <w:p>
+      <w:pPr>
+        <w:rPr>
+          <w:rFonts w:eastAsia="Times New Roman" w:cstheme="minorHAnsi"/>
+        </w:rPr>
+      </w:pPr>
+      <w:r>
+        <w:rPr>
+          <w:rFonts w:eastAsia="Times New Roman" w:cstheme="minorHAnsi"/>
+          <w:b/>
+          <w:bCs/>
+        </w:rPr>
+        <w:t>Customer</w:t>
+      </w:r>
+    </w:p>
+    <w:p>
+      <w:pPr>
+        <w:rPr>
+          <w:rFonts w:eastAsia="Times New Roman" w:cstheme="minorHAnsi"/>
+        </w:rPr>
+      </w:pPr>
+      <w:r>
+        <w:rPr>
+          <w:rFonts w:eastAsia="Times New Roman" w:cstheme="minorHAnsi"/>
+        </w:rPr>
+        <w:t>As a customer, I want to view my property’s current vacancies in the event I want to change units at the conclusion of my lease</w:t>
+      </w:r>
+    </w:p>
+    <w:p>
+      <w:pPr>
+        <w:rPr>
+          <w:rFonts w:eastAsia="Times New Roman" w:cstheme="minorHAnsi"/>
+        </w:rPr>
+      </w:pPr>
+      <w:r>
+        <w:rPr>
+          <w:rFonts w:eastAsia="Times New Roman" w:cstheme="minorHAnsi"/>
+        </w:rPr>
+        <w:t>As a customer, I want to be able to renew my lease from the resident portal</w:t>
+      </w:r>
+    </w:p>
+    <w:p>
+      <w:pPr>
+        <w:rPr>
+          <w:rFonts w:eastAsia="Times New Roman" w:cstheme="minorHAnsi"/>
+        </w:rPr>
+      </w:pPr>
+      <w:r>
+        <w:rPr>
+          <w:rFonts w:eastAsia="Times New Roman" w:cstheme="minorHAnsi"/>
+        </w:rPr>
+        <w:t>As a customer, I want to be able to pay my rent from the resident portal</w:t>
+      </w:r>
+      <w:r>
+        <w:rPr>
+          <w:rFonts w:eastAsia="Times New Roman" w:cstheme="minorHAnsi"/>
+        </w:rPr>
+        <w:t xml:space="preserve"> using </w:t>
+      </w:r>
+      <w:proofErr w:type="spellStart"/>
+      <w:r>
+        <w:rPr>
+          <w:rFonts w:eastAsia="Times New Roman" w:cstheme="minorHAnsi"/>
+        </w:rPr>
+        <w:t>Paypal</w:t>
+      </w:r>
+      <w:proofErr w:type="spellEnd"/>
+      <w:r>
+        <w:rPr>
+          <w:rFonts w:eastAsia="Times New Roman" w:cstheme="minorHAnsi"/>
+        </w:rPr>
+        <w:t xml:space="preserve"> API</w:t>
+      </w:r>
+    </w:p>
+    <w:p>
+      <w:pPr>
+        <w:rPr>
+          <w:rFonts w:eastAsia="Times New Roman" w:cstheme="minorHAnsi"/>
+        </w:rPr>
+      </w:pPr>
+      <w:r>
+        <w:rPr>
+          <w:rFonts w:eastAsia="Times New Roman" w:cstheme="minorHAnsi"/>
+        </w:rPr>
+        <w:t>As a customer, I want to be able to view important lease documents in a .pdf format in the resident portal</w:t>
+      </w:r>
+    </w:p>
+    <w:p>
+      <w:pPr>
+        <w:rPr>
+          <w:rFonts w:eastAsia="Times New Roman" w:cstheme="minorHAnsi"/>
+        </w:rPr>
+      </w:pPr>
       <w:bookmarkStart w:id="0" w:name="_GoBack"/>
       <w:bookmarkEnd w:id="0"/>
-      <w:proofErr w:type="spellStart"/>
-      <w:r>
-        <w:rPr>
-          <w:b/>
-        </w:rPr>
-        <w:t>Propertech</w:t>
-      </w:r>
-      <w:proofErr w:type="spellEnd"/>
-      <w:r>
-        <w:rPr>
-          <w:b/>
-        </w:rPr>
-        <w:t xml:space="preserve"> </w:t>
-      </w:r>
-      <w:r>
-        <w:rPr>
-          <w:b/>
-        </w:rPr>
-        <w:t>Rental Management Software</w:t>
-      </w:r>
-    </w:p>
-    <w:p>
-      <w:r>
-        <w:rPr>
-          <w:b/>
-        </w:rPr>
-        <w:t xml:space="preserve">Learning objective: </w:t>
-      </w:r>
-      <w:r>
-        <w:t>Build a Rental Management Application</w:t>
-      </w:r>
-    </w:p>
-    <w:p>
-      <w:r>
-        <w:rPr>
-          <w:b/>
-        </w:rPr>
-        <w:t>Technologies:</w:t>
-      </w:r>
-      <w:r>
-        <w:t xml:space="preserve"> ASP.NET Web API, JavaScript, jQuery, </w:t>
-      </w:r>
-      <w:r>
-        <w:t xml:space="preserve">AJAX, </w:t>
-      </w:r>
-      <w:r>
-        <w:t>HTML, CSS</w:t>
-      </w:r>
-      <w:r>
-        <w:t>, Postman</w:t>
-      </w:r>
-    </w:p>
-    <w:p>
-      <w:pPr>
-        <w:rPr>
-          <w:rFonts w:eastAsia="Times New Roman" w:cstheme="minorHAnsi"/>
-          <w:b/>
-          <w:bCs/>
-        </w:rPr>
-      </w:pPr>
-      <w:r>
-        <w:rPr>
-          <w:rFonts w:eastAsia="Times New Roman" w:cstheme="minorHAnsi"/>
-          <w:b/>
-          <w:bCs/>
-        </w:rPr>
-        <w:t>Anonymous User</w:t>
-      </w:r>
-    </w:p>
-    <w:p>
-      <w:pPr>
-        <w:rPr>
-          <w:rFonts w:eastAsia="Times New Roman" w:cstheme="minorHAnsi"/>
-        </w:rPr>
-      </w:pPr>
-      <w:r>
-        <w:rPr>
-          <w:rFonts w:eastAsia="Times New Roman" w:cstheme="minorHAnsi"/>
-        </w:rPr>
-        <w:t>As an anonymous user, I want to view a property’s current vacancies and the details of that unit</w:t>
-      </w:r>
-    </w:p>
-    <w:p>
-      <w:pPr>
-        <w:rPr>
-          <w:rFonts w:eastAsia="Times New Roman" w:cstheme="minorHAnsi"/>
-        </w:rPr>
-      </w:pPr>
-      <w:r>
-        <w:rPr>
-          <w:rFonts w:eastAsia="Times New Roman" w:cstheme="minorHAnsi"/>
-        </w:rPr>
-        <w:t>As an anonymous user, I want to contact the property manager about a specific unit vacancy</w:t>
-      </w:r>
-      <w:r>
-        <w:rPr>
-          <w:rFonts w:eastAsia="Times New Roman" w:cstheme="minorHAnsi"/>
-        </w:rPr>
-        <w:t xml:space="preserve"> and send an email to the property using </w:t>
-      </w:r>
-      <w:proofErr w:type="spellStart"/>
-      <w:r>
-        <w:rPr>
-          <w:rFonts w:eastAsia="Times New Roman" w:cstheme="minorHAnsi"/>
-        </w:rPr>
-        <w:t>MailKit</w:t>
-      </w:r>
-      <w:proofErr w:type="spellEnd"/>
-      <w:r>
-        <w:rPr>
-          <w:rFonts w:eastAsia="Times New Roman" w:cstheme="minorHAnsi"/>
-        </w:rPr>
-        <w:t xml:space="preserve"> API</w:t>
-      </w:r>
-    </w:p>
-    <w:p>
-      <w:pPr>
-        <w:rPr>
-          <w:rFonts w:eastAsia="Times New Roman" w:cstheme="minorHAnsi"/>
-        </w:rPr>
-      </w:pPr>
-      <w:r>
-        <w:rPr>
-          <w:rFonts w:eastAsia="Times New Roman" w:cstheme="minorHAnsi"/>
-        </w:rPr>
-        <w:t>As an anonymous user, I want to be able to see the location of the property, neighborhood highlights</w:t>
-      </w:r>
-      <w:r>
-        <w:rPr>
-          <w:rFonts w:eastAsia="Times New Roman" w:cstheme="minorHAnsi"/>
-        </w:rPr>
-        <w:t xml:space="preserve"> (points of interest)</w:t>
-      </w:r>
-      <w:r>
-        <w:rPr>
-          <w:rFonts w:eastAsia="Times New Roman" w:cstheme="minorHAnsi"/>
-        </w:rPr>
-        <w:t>, and the property’s amenities</w:t>
-      </w:r>
-      <w:r>
-        <w:rPr>
-          <w:rFonts w:eastAsia="Times New Roman" w:cstheme="minorHAnsi"/>
-        </w:rPr>
-        <w:t xml:space="preserve"> using Google Location API</w:t>
-      </w:r>
-      <w:r>
-        <w:rPr>
-          <w:rFonts w:eastAsia="Times New Roman" w:cstheme="minorHAnsi"/>
-        </w:rPr>
-        <w:t>,</w:t>
-      </w:r>
-      <w:r>
-        <w:rPr>
-          <w:rFonts w:eastAsia="Times New Roman" w:cstheme="minorHAnsi"/>
-        </w:rPr>
-        <w:t xml:space="preserve"> Google Cities API</w:t>
-      </w:r>
-      <w:r>
-        <w:rPr>
-          <w:rFonts w:eastAsia="Times New Roman" w:cstheme="minorHAnsi"/>
-        </w:rPr>
-        <w:t xml:space="preserve">, and </w:t>
-      </w:r>
-      <w:proofErr w:type="spellStart"/>
-      <w:r>
-        <w:rPr>
-          <w:rFonts w:eastAsia="Times New Roman" w:cstheme="minorHAnsi"/>
-        </w:rPr>
-        <w:t>TeleportPublicAPI</w:t>
-      </w:r>
-      <w:proofErr w:type="spellEnd"/>
-    </w:p>
-    <w:p>
-      <w:pPr>
-        <w:rPr>
-          <w:rFonts w:eastAsia="Times New Roman" w:cstheme="minorHAnsi"/>
-        </w:rPr>
-      </w:pPr>
-      <w:r>
-        <w:rPr>
-          <w:rFonts w:eastAsia="Times New Roman" w:cstheme="minorHAnsi"/>
-          <w:b/>
-          <w:bCs/>
-        </w:rPr>
-        <w:t>Customer</w:t>
-      </w:r>
-    </w:p>
-    <w:p>
-      <w:pPr>
-        <w:rPr>
-          <w:rFonts w:eastAsia="Times New Roman" w:cstheme="minorHAnsi"/>
-        </w:rPr>
-      </w:pPr>
-      <w:r>
-        <w:rPr>
-          <w:rFonts w:eastAsia="Times New Roman" w:cstheme="minorHAnsi"/>
-        </w:rPr>
-        <w:t>As a customer, I want to view my property’s current vacancies in the event I want to change units at the conclusion of my lease</w:t>
-      </w:r>
-    </w:p>
-    <w:p>
-      <w:pPr>
-        <w:rPr>
-          <w:rFonts w:eastAsia="Times New Roman" w:cstheme="minorHAnsi"/>
-        </w:rPr>
-      </w:pPr>
-      <w:r>
-        <w:rPr>
-          <w:rFonts w:eastAsia="Times New Roman" w:cstheme="minorHAnsi"/>
-        </w:rPr>
-        <w:t>As a customer, I want to be able to renew my lease from the resident portal</w:t>
-      </w:r>
-    </w:p>
-    <w:p>
-      <w:pPr>
-        <w:rPr>
-          <w:rFonts w:eastAsia="Times New Roman" w:cstheme="minorHAnsi"/>
-        </w:rPr>
-      </w:pPr>
-      <w:r>
-        <w:rPr>
-          <w:rFonts w:eastAsia="Times New Roman" w:cstheme="minorHAnsi"/>
-        </w:rPr>
-        <w:t>As a customer, I want to be able to pay my rent from the resident portal</w:t>
-      </w:r>
-      <w:r>
-        <w:rPr>
-          <w:rFonts w:eastAsia="Times New Roman" w:cstheme="minorHAnsi"/>
-        </w:rPr>
-        <w:t xml:space="preserve"> using </w:t>
-      </w:r>
-      <w:proofErr w:type="spellStart"/>
-      <w:r>
-        <w:rPr>
-          <w:rFonts w:eastAsia="Times New Roman" w:cstheme="minorHAnsi"/>
-        </w:rPr>
-        <w:t>Paypal</w:t>
-      </w:r>
-      <w:proofErr w:type="spellEnd"/>
-      <w:r>
-        <w:rPr>
-          <w:rFonts w:eastAsia="Times New Roman" w:cstheme="minorHAnsi"/>
-        </w:rPr>
-        <w:t xml:space="preserve"> API</w:t>
-      </w:r>
-    </w:p>
-    <w:p>
-      <w:pPr>
-        <w:rPr>
-          <w:rFonts w:eastAsia="Times New Roman" w:cstheme="minorHAnsi"/>
-        </w:rPr>
-      </w:pPr>
-      <w:r>
-        <w:rPr>
-          <w:rFonts w:eastAsia="Times New Roman" w:cstheme="minorHAnsi"/>
-        </w:rPr>
-        <w:t>As a customer, I want to be able to view important lease documents in a .pdf format in the resident portal</w:t>
-      </w:r>
-    </w:p>
-    <w:p>
-      <w:pPr>
-        <w:rPr>
-          <w:rFonts w:eastAsia="Times New Roman" w:cstheme="minorHAnsi"/>
-        </w:rPr>
-      </w:pPr>
-      <w:r>
-        <w:rPr>
-          <w:rFonts w:eastAsia="Times New Roman" w:cstheme="minorHAnsi"/>
-        </w:rPr>
-        <w:t xml:space="preserve">As a customer, I want to be able to engage with a chat bot </w:t>
-      </w:r>
-      <w:r>
-        <w:rPr>
-          <w:rFonts w:eastAsia="Times New Roman" w:cstheme="minorHAnsi"/>
-        </w:rPr>
-        <w:t xml:space="preserve">via </w:t>
-      </w:r>
-      <w:r>
-        <w:rPr>
-          <w:rFonts w:eastAsia="Times New Roman" w:cstheme="minorHAnsi"/>
-        </w:rPr>
-        <w:t>Chat Bot Platform</w:t>
-      </w:r>
-      <w:r>
-        <w:rPr>
-          <w:rFonts w:eastAsia="Times New Roman" w:cstheme="minorHAnsi"/>
-        </w:rPr>
-        <w:t xml:space="preserve"> </w:t>
-      </w:r>
-      <w:r>
-        <w:rPr>
-          <w:rFonts w:eastAsia="Times New Roman" w:cstheme="minorHAnsi"/>
-        </w:rPr>
-        <w:t>to discuss common maintenance issues I may be able to resolve myself</w:t>
+      <w:r>
+        <w:rPr>
+          <w:rFonts w:eastAsia="Times New Roman" w:cstheme="minorHAnsi"/>
+          <w:highlight w:val="yellow"/>
+        </w:rPr>
+        <w:t xml:space="preserve">As a customer, I want </w:t>
+      </w:r>
+      <w:r>
+        <w:rPr>
+          <w:rFonts w:eastAsia="Times New Roman" w:cstheme="minorHAnsi"/>
+          <w:highlight w:val="yellow"/>
+        </w:rPr>
+        <w:t>to be able to engage a Navigation Bot which will help direct me to resources which can help me solve simple maintenance problems</w:t>
       </w:r>
     </w:p>
     <w:p>
@@ -476,15 +460,7 @@
         </w:numPr>
       </w:pPr>
       <w:r>
-        <w:t xml:space="preserve">Projected vacancy amounts in 30, 60, and </w:t>
-      </w:r>
-      <w:proofErr w:type="gramStart"/>
-      <w:r>
-        <w:t>90 day</w:t>
-      </w:r>
-      <w:proofErr w:type="gramEnd"/>
-      <w:r>
-        <w:t xml:space="preserve"> increments</w:t>
+        <w:t>Projected vacancy amounts in 30, 60, and 90 day increments</w:t>
       </w:r>
     </w:p>
     <w:p>

</xml_diff>

<commit_message>
Refactored login and registration methods to ensure user remains logged in and refactored manager index get method
</commit_message>
<xml_diff>
--- a/Rental_Management_User_Stories.docx
+++ b/Rental_Management_User_Stories.docx
@@ -9,290 +9,353 @@
           <w:b/>
         </w:rPr>
       </w:pPr>
-      <w:proofErr w:type="spellStart"/>
-      <w:r>
-        <w:rPr>
-          <w:b/>
-        </w:rPr>
-        <w:t>Propertech</w:t>
-      </w:r>
-      <w:proofErr w:type="spellEnd"/>
-      <w:r>
-        <w:rPr>
-          <w:b/>
-        </w:rPr>
-        <w:t xml:space="preserve"> </w:t>
-      </w:r>
-      <w:r>
-        <w:rPr>
-          <w:b/>
-        </w:rPr>
-        <w:t>Rental Management Software</w:t>
-      </w:r>
-    </w:p>
-    <w:p>
-      <w:r>
-        <w:rPr>
-          <w:b/>
-        </w:rPr>
-        <w:t xml:space="preserve">Learning objective: </w:t>
-      </w:r>
-      <w:r>
-        <w:t>Build a Rental Management Application</w:t>
-      </w:r>
-    </w:p>
-    <w:p>
-      <w:r>
-        <w:rPr>
-          <w:b/>
-        </w:rPr>
-        <w:t>Technologies:</w:t>
-      </w:r>
-      <w:r>
-        <w:t xml:space="preserve"> ASP.NET Web API, JavaScript, jQuery, </w:t>
-      </w:r>
-      <w:r>
-        <w:t xml:space="preserve">AJAX, </w:t>
-      </w:r>
-      <w:r>
-        <w:t>HTML, CSS</w:t>
-      </w:r>
-      <w:r>
-        <w:t>, Postman</w:t>
-      </w:r>
-    </w:p>
-    <w:p>
-      <w:pPr>
-        <w:rPr>
-          <w:rFonts w:eastAsia="Times New Roman" w:cstheme="minorHAnsi"/>
-          <w:b/>
-          <w:bCs/>
-        </w:rPr>
-      </w:pPr>
-      <w:r>
-        <w:rPr>
-          <w:rFonts w:eastAsia="Times New Roman" w:cstheme="minorHAnsi"/>
-          <w:b/>
-          <w:bCs/>
-        </w:rPr>
-        <w:t>Anonymous User</w:t>
-      </w:r>
-    </w:p>
-    <w:p>
-      <w:pPr>
-        <w:rPr>
-          <w:rFonts w:eastAsia="Times New Roman" w:cstheme="minorHAnsi"/>
-        </w:rPr>
-      </w:pPr>
-      <w:r>
-        <w:rPr>
-          <w:rFonts w:eastAsia="Times New Roman" w:cstheme="minorHAnsi"/>
-        </w:rPr>
-        <w:t>As an anonymous user, I want to view a property’s current vacancies and the details of that unit</w:t>
-      </w:r>
-    </w:p>
-    <w:p>
-      <w:pPr>
-        <w:rPr>
-          <w:rFonts w:eastAsia="Times New Roman" w:cstheme="minorHAnsi"/>
-        </w:rPr>
-      </w:pPr>
-      <w:r>
-        <w:rPr>
-          <w:rFonts w:eastAsia="Times New Roman" w:cstheme="minorHAnsi"/>
-        </w:rPr>
-        <w:t>As an anonymous user, I want to contact the property manager about a specific unit vacancy</w:t>
-      </w:r>
-      <w:r>
-        <w:rPr>
-          <w:rFonts w:eastAsia="Times New Roman" w:cstheme="minorHAnsi"/>
-        </w:rPr>
-        <w:t xml:space="preserve"> and send an email to the property using </w:t>
-      </w:r>
-      <w:proofErr w:type="spellStart"/>
-      <w:r>
-        <w:rPr>
-          <w:rFonts w:eastAsia="Times New Roman" w:cstheme="minorHAnsi"/>
-        </w:rPr>
-        <w:t>MailKit</w:t>
-      </w:r>
-      <w:proofErr w:type="spellEnd"/>
-      <w:r>
-        <w:rPr>
-          <w:rFonts w:eastAsia="Times New Roman" w:cstheme="minorHAnsi"/>
-        </w:rPr>
-        <w:t xml:space="preserve"> API</w:t>
-      </w:r>
-    </w:p>
-    <w:p>
-      <w:pPr>
-        <w:rPr>
-          <w:rFonts w:eastAsia="Times New Roman" w:cstheme="minorHAnsi"/>
-        </w:rPr>
-      </w:pPr>
-      <w:r>
-        <w:rPr>
-          <w:rFonts w:eastAsia="Times New Roman" w:cstheme="minorHAnsi"/>
-        </w:rPr>
-        <w:t>As an anonymous user, I want to be able to see the location of the property, neighborhood highlights</w:t>
-      </w:r>
-      <w:r>
-        <w:rPr>
-          <w:rFonts w:eastAsia="Times New Roman" w:cstheme="minorHAnsi"/>
-        </w:rPr>
-        <w:t xml:space="preserve"> (points of interest)</w:t>
-      </w:r>
-      <w:r>
-        <w:rPr>
-          <w:rFonts w:eastAsia="Times New Roman" w:cstheme="minorHAnsi"/>
-        </w:rPr>
-        <w:t>, and the property’s amenities</w:t>
-      </w:r>
-      <w:r>
-        <w:rPr>
-          <w:rFonts w:eastAsia="Times New Roman" w:cstheme="minorHAnsi"/>
-        </w:rPr>
-        <w:t xml:space="preserve"> using Google Location API</w:t>
-      </w:r>
-      <w:r>
-        <w:rPr>
-          <w:rFonts w:eastAsia="Times New Roman" w:cstheme="minorHAnsi"/>
-        </w:rPr>
-        <w:t>,</w:t>
-      </w:r>
-      <w:r>
-        <w:rPr>
-          <w:rFonts w:eastAsia="Times New Roman" w:cstheme="minorHAnsi"/>
-        </w:rPr>
-        <w:t xml:space="preserve"> Google Cities API</w:t>
-      </w:r>
-      <w:r>
-        <w:rPr>
-          <w:rFonts w:eastAsia="Times New Roman" w:cstheme="minorHAnsi"/>
-        </w:rPr>
-        <w:t xml:space="preserve">, and </w:t>
-      </w:r>
-      <w:proofErr w:type="spellStart"/>
-      <w:r>
-        <w:rPr>
-          <w:rFonts w:eastAsia="Times New Roman" w:cstheme="minorHAnsi"/>
-        </w:rPr>
-        <w:t>TeleportPublicAPI</w:t>
-      </w:r>
-      <w:proofErr w:type="spellEnd"/>
-    </w:p>
-    <w:p>
-      <w:pPr>
-        <w:rPr>
-          <w:rFonts w:eastAsia="Times New Roman" w:cstheme="minorHAnsi"/>
-        </w:rPr>
-      </w:pPr>
-      <w:r>
-        <w:rPr>
-          <w:rFonts w:eastAsia="Times New Roman" w:cstheme="minorHAnsi"/>
-          <w:b/>
-          <w:bCs/>
-        </w:rPr>
-        <w:t>Customer</w:t>
-      </w:r>
-    </w:p>
-    <w:p>
-      <w:pPr>
-        <w:rPr>
-          <w:rFonts w:eastAsia="Times New Roman" w:cstheme="minorHAnsi"/>
-        </w:rPr>
-      </w:pPr>
-      <w:r>
-        <w:rPr>
-          <w:rFonts w:eastAsia="Times New Roman" w:cstheme="minorHAnsi"/>
-        </w:rPr>
-        <w:t>As a customer, I want to view my property’s current vacancies in the event I want to change units at the conclusion of my lease</w:t>
-      </w:r>
-    </w:p>
-    <w:p>
-      <w:pPr>
-        <w:rPr>
-          <w:rFonts w:eastAsia="Times New Roman" w:cstheme="minorHAnsi"/>
-        </w:rPr>
-      </w:pPr>
-      <w:r>
-        <w:rPr>
-          <w:rFonts w:eastAsia="Times New Roman" w:cstheme="minorHAnsi"/>
-        </w:rPr>
-        <w:t>As a customer, I want to be able to renew my lease from the resident portal</w:t>
-      </w:r>
-    </w:p>
-    <w:p>
-      <w:pPr>
-        <w:rPr>
-          <w:rFonts w:eastAsia="Times New Roman" w:cstheme="minorHAnsi"/>
-        </w:rPr>
-      </w:pPr>
-      <w:r>
-        <w:rPr>
-          <w:rFonts w:eastAsia="Times New Roman" w:cstheme="minorHAnsi"/>
-        </w:rPr>
-        <w:t>As a customer, I want to be able to pay my rent from the resident portal</w:t>
-      </w:r>
-      <w:r>
-        <w:rPr>
-          <w:rFonts w:eastAsia="Times New Roman" w:cstheme="minorHAnsi"/>
-        </w:rPr>
-        <w:t xml:space="preserve"> using </w:t>
-      </w:r>
-      <w:proofErr w:type="spellStart"/>
-      <w:r>
-        <w:rPr>
-          <w:rFonts w:eastAsia="Times New Roman" w:cstheme="minorHAnsi"/>
-        </w:rPr>
-        <w:t>Paypal</w:t>
-      </w:r>
-      <w:proofErr w:type="spellEnd"/>
-      <w:r>
-        <w:rPr>
-          <w:rFonts w:eastAsia="Times New Roman" w:cstheme="minorHAnsi"/>
-        </w:rPr>
-        <w:t xml:space="preserve"> API</w:t>
-      </w:r>
-    </w:p>
-    <w:p>
-      <w:pPr>
-        <w:rPr>
-          <w:rFonts w:eastAsia="Times New Roman" w:cstheme="minorHAnsi"/>
-        </w:rPr>
-      </w:pPr>
-      <w:r>
-        <w:rPr>
-          <w:rFonts w:eastAsia="Times New Roman" w:cstheme="minorHAnsi"/>
-        </w:rPr>
-        <w:t>As a customer, I want to be able to view important lease documents in a .pdf format in the resident portal</w:t>
-      </w:r>
-    </w:p>
-    <w:p>
-      <w:pPr>
-        <w:rPr>
-          <w:rFonts w:eastAsia="Times New Roman" w:cstheme="minorHAnsi"/>
-        </w:rPr>
-      </w:pPr>
       <w:bookmarkStart w:id="0" w:name="_GoBack"/>
       <w:bookmarkEnd w:id="0"/>
-      <w:r>
-        <w:rPr>
-          <w:rFonts w:eastAsia="Times New Roman" w:cstheme="minorHAnsi"/>
-          <w:highlight w:val="yellow"/>
+      <w:proofErr w:type="spellStart"/>
+      <w:r>
+        <w:rPr>
+          <w:b/>
+        </w:rPr>
+        <w:t>Propertech</w:t>
+      </w:r>
+      <w:proofErr w:type="spellEnd"/>
+      <w:r>
+        <w:rPr>
+          <w:b/>
+        </w:rPr>
+        <w:t xml:space="preserve"> </w:t>
+      </w:r>
+      <w:r>
+        <w:rPr>
+          <w:b/>
+        </w:rPr>
+        <w:t>Rental Management Software</w:t>
+      </w:r>
+    </w:p>
+    <w:p>
+      <w:r>
+        <w:rPr>
+          <w:b/>
+        </w:rPr>
+        <w:t xml:space="preserve">Learning objective: </w:t>
+      </w:r>
+      <w:r>
+        <w:t>Build a Rental Management Application</w:t>
+      </w:r>
+    </w:p>
+    <w:p>
+      <w:r>
+        <w:rPr>
+          <w:b/>
+        </w:rPr>
+        <w:t>Technologies:</w:t>
+      </w:r>
+      <w:r>
+        <w:t xml:space="preserve"> ASP.NET Web API, JavaScript, jQuery, </w:t>
+      </w:r>
+      <w:r>
+        <w:t xml:space="preserve">AJAX, </w:t>
+      </w:r>
+      <w:r>
+        <w:t>HTML, CSS</w:t>
+      </w:r>
+      <w:r>
+        <w:t>, Postman</w:t>
+      </w:r>
+    </w:p>
+    <w:p>
+      <w:pPr>
+        <w:rPr>
+          <w:rFonts w:eastAsia="Times New Roman" w:cstheme="minorHAnsi"/>
+          <w:b/>
+          <w:bCs/>
+        </w:rPr>
+      </w:pPr>
+      <w:r>
+        <w:rPr>
+          <w:rFonts w:eastAsia="Times New Roman" w:cstheme="minorHAnsi"/>
+          <w:b/>
+          <w:bCs/>
+        </w:rPr>
+        <w:t xml:space="preserve">Project: </w:t>
+      </w:r>
+      <w:r>
+        <w:rPr>
+          <w:rFonts w:eastAsia="Times New Roman" w:cstheme="minorHAnsi"/>
+        </w:rPr>
+        <w:t>/</w:t>
+      </w:r>
+      <w:r>
+        <w:rPr>
+          <w:rFonts w:eastAsia="Times New Roman" w:cstheme="minorHAnsi"/>
+        </w:rPr>
+        <w:t>92.5</w:t>
+      </w:r>
+    </w:p>
+    <w:p>
+      <w:pPr>
+        <w:rPr>
+          <w:rFonts w:eastAsia="Times New Roman" w:cstheme="minorHAnsi"/>
+          <w:b/>
+          <w:bCs/>
+        </w:rPr>
+      </w:pPr>
+      <w:r>
+        <w:rPr>
+          <w:rFonts w:eastAsia="Times New Roman" w:cstheme="minorHAnsi"/>
+          <w:b/>
+          <w:bCs/>
+        </w:rPr>
+        <w:t xml:space="preserve">Presentation: </w:t>
+      </w:r>
+      <w:r>
+        <w:rPr>
+          <w:rFonts w:eastAsia="Times New Roman" w:cstheme="minorHAnsi"/>
+        </w:rPr>
+        <w:t>/20</w:t>
+      </w:r>
+    </w:p>
+    <w:p>
+      <w:pPr>
+        <w:rPr>
+          <w:rFonts w:eastAsia="Times New Roman" w:cstheme="minorHAnsi"/>
+          <w:b/>
+          <w:bCs/>
+        </w:rPr>
+      </w:pPr>
+      <w:r>
+        <w:rPr>
+          <w:rFonts w:eastAsia="Times New Roman" w:cstheme="minorHAnsi"/>
+          <w:b/>
+          <w:bCs/>
+        </w:rPr>
+        <w:t>Anonymous User</w:t>
+      </w:r>
+    </w:p>
+    <w:p>
+      <w:pPr>
+        <w:rPr>
+          <w:rFonts w:eastAsia="Times New Roman" w:cstheme="minorHAnsi"/>
+        </w:rPr>
+      </w:pPr>
+      <w:r>
+        <w:rPr>
+          <w:rFonts w:eastAsia="Times New Roman" w:cstheme="minorHAnsi"/>
+        </w:rPr>
+        <w:t xml:space="preserve">(2.5 points) </w:t>
+      </w:r>
+      <w:r>
+        <w:rPr>
+          <w:rFonts w:eastAsia="Times New Roman" w:cstheme="minorHAnsi"/>
+        </w:rPr>
+        <w:t>As an anonymous user, I want to view a property’s current vacancies and the details of that unit</w:t>
+      </w:r>
+    </w:p>
+    <w:p>
+      <w:pPr>
+        <w:rPr>
+          <w:rFonts w:eastAsia="Times New Roman" w:cstheme="minorHAnsi"/>
+        </w:rPr>
+      </w:pPr>
+      <w:r>
+        <w:rPr>
+          <w:rFonts w:eastAsia="Times New Roman" w:cstheme="minorHAnsi"/>
+        </w:rPr>
+        <w:t xml:space="preserve">(7.5 points) </w:t>
+      </w:r>
+      <w:r>
+        <w:rPr>
+          <w:rFonts w:eastAsia="Times New Roman" w:cstheme="minorHAnsi"/>
+        </w:rPr>
+        <w:t>As an anonymous user, I want to contact the property manager about a specific unit vacancy</w:t>
+      </w:r>
+      <w:r>
+        <w:rPr>
+          <w:rFonts w:eastAsia="Times New Roman" w:cstheme="minorHAnsi"/>
+        </w:rPr>
+        <w:t xml:space="preserve"> and send an email to the property using </w:t>
+      </w:r>
+      <w:proofErr w:type="spellStart"/>
+      <w:r>
+        <w:rPr>
+          <w:rFonts w:eastAsia="Times New Roman" w:cstheme="minorHAnsi"/>
+        </w:rPr>
+        <w:t>MailKit</w:t>
+      </w:r>
+      <w:proofErr w:type="spellEnd"/>
+      <w:r>
+        <w:rPr>
+          <w:rFonts w:eastAsia="Times New Roman" w:cstheme="minorHAnsi"/>
+        </w:rPr>
+        <w:t xml:space="preserve"> API</w:t>
+      </w:r>
+    </w:p>
+    <w:p>
+      <w:pPr>
+        <w:rPr>
+          <w:rFonts w:eastAsia="Times New Roman" w:cstheme="minorHAnsi"/>
+        </w:rPr>
+      </w:pPr>
+      <w:r>
+        <w:rPr>
+          <w:rFonts w:eastAsia="Times New Roman" w:cstheme="minorHAnsi"/>
+        </w:rPr>
+        <w:t xml:space="preserve">(10 points) </w:t>
+      </w:r>
+      <w:r>
+        <w:rPr>
+          <w:rFonts w:eastAsia="Times New Roman" w:cstheme="minorHAnsi"/>
+        </w:rPr>
+        <w:t>As an anonymous user, I want to be able to see the location of the property, neighborhood highlights</w:t>
+      </w:r>
+      <w:r>
+        <w:rPr>
+          <w:rFonts w:eastAsia="Times New Roman" w:cstheme="minorHAnsi"/>
+        </w:rPr>
+        <w:t xml:space="preserve"> (points of interest)</w:t>
+      </w:r>
+      <w:r>
+        <w:rPr>
+          <w:rFonts w:eastAsia="Times New Roman" w:cstheme="minorHAnsi"/>
+        </w:rPr>
+        <w:t>, and the property’s amenities</w:t>
+      </w:r>
+      <w:r>
+        <w:rPr>
+          <w:rFonts w:eastAsia="Times New Roman" w:cstheme="minorHAnsi"/>
+        </w:rPr>
+        <w:t xml:space="preserve"> using Google Location API</w:t>
+      </w:r>
+      <w:r>
+        <w:rPr>
+          <w:rFonts w:eastAsia="Times New Roman" w:cstheme="minorHAnsi"/>
+        </w:rPr>
+        <w:t>,</w:t>
+      </w:r>
+      <w:r>
+        <w:rPr>
+          <w:rFonts w:eastAsia="Times New Roman" w:cstheme="minorHAnsi"/>
+        </w:rPr>
+        <w:t xml:space="preserve"> Google Cities API</w:t>
+      </w:r>
+      <w:r>
+        <w:rPr>
+          <w:rFonts w:eastAsia="Times New Roman" w:cstheme="minorHAnsi"/>
+        </w:rPr>
+        <w:t xml:space="preserve">, and </w:t>
+      </w:r>
+      <w:proofErr w:type="spellStart"/>
+      <w:r>
+        <w:rPr>
+          <w:rFonts w:eastAsia="Times New Roman" w:cstheme="minorHAnsi"/>
+        </w:rPr>
+        <w:t>TeleportPublicAPI</w:t>
+      </w:r>
+      <w:proofErr w:type="spellEnd"/>
+    </w:p>
+    <w:p>
+      <w:pPr>
+        <w:rPr>
+          <w:rFonts w:eastAsia="Times New Roman" w:cstheme="minorHAnsi"/>
+        </w:rPr>
+      </w:pPr>
+      <w:r>
+        <w:rPr>
+          <w:rFonts w:eastAsia="Times New Roman" w:cstheme="minorHAnsi"/>
+          <w:b/>
+          <w:bCs/>
+        </w:rPr>
+        <w:t>Customer</w:t>
+      </w:r>
+    </w:p>
+    <w:p>
+      <w:pPr>
+        <w:rPr>
+          <w:rFonts w:eastAsia="Times New Roman" w:cstheme="minorHAnsi"/>
+        </w:rPr>
+      </w:pPr>
+      <w:r>
+        <w:rPr>
+          <w:rFonts w:eastAsia="Times New Roman" w:cstheme="minorHAnsi"/>
+        </w:rPr>
+        <w:t xml:space="preserve">(2.5 points) </w:t>
+      </w:r>
+      <w:r>
+        <w:rPr>
+          <w:rFonts w:eastAsia="Times New Roman" w:cstheme="minorHAnsi"/>
+        </w:rPr>
+        <w:t>As a customer, I want to view my property’s current vacancies in the event I want to change units at the conclusion of my lease</w:t>
+      </w:r>
+    </w:p>
+    <w:p>
+      <w:pPr>
+        <w:rPr>
+          <w:rFonts w:eastAsia="Times New Roman" w:cstheme="minorHAnsi"/>
+        </w:rPr>
+      </w:pPr>
+      <w:r>
+        <w:rPr>
+          <w:rFonts w:eastAsia="Times New Roman" w:cstheme="minorHAnsi"/>
+        </w:rPr>
+        <w:t xml:space="preserve">(5 points) </w:t>
+      </w:r>
+      <w:r>
+        <w:rPr>
+          <w:rFonts w:eastAsia="Times New Roman" w:cstheme="minorHAnsi"/>
+        </w:rPr>
+        <w:t>As a customer, I want to be able to pay my rent from the resident portal</w:t>
+      </w:r>
+      <w:r>
+        <w:rPr>
+          <w:rFonts w:eastAsia="Times New Roman" w:cstheme="minorHAnsi"/>
+        </w:rPr>
+        <w:t xml:space="preserve"> using </w:t>
+      </w:r>
+      <w:proofErr w:type="spellStart"/>
+      <w:r>
+        <w:rPr>
+          <w:rFonts w:eastAsia="Times New Roman" w:cstheme="minorHAnsi"/>
+        </w:rPr>
+        <w:t>Paypal</w:t>
+      </w:r>
+      <w:proofErr w:type="spellEnd"/>
+      <w:r>
+        <w:rPr>
+          <w:rFonts w:eastAsia="Times New Roman" w:cstheme="minorHAnsi"/>
+        </w:rPr>
+        <w:t xml:space="preserve"> API</w:t>
+      </w:r>
+    </w:p>
+    <w:p>
+      <w:pPr>
+        <w:rPr>
+          <w:rFonts w:eastAsia="Times New Roman" w:cstheme="minorHAnsi"/>
+        </w:rPr>
+      </w:pPr>
+      <w:r>
+        <w:rPr>
+          <w:rFonts w:eastAsia="Times New Roman" w:cstheme="minorHAnsi"/>
+        </w:rPr>
+        <w:t xml:space="preserve">(15 points) </w:t>
+      </w:r>
+      <w:r>
+        <w:rPr>
+          <w:rFonts w:eastAsia="Times New Roman" w:cstheme="minorHAnsi"/>
         </w:rPr>
         <w:t xml:space="preserve">As a customer, I want </w:t>
       </w:r>
       <w:r>
         <w:rPr>
           <w:rFonts w:eastAsia="Times New Roman" w:cstheme="minorHAnsi"/>
-          <w:highlight w:val="yellow"/>
         </w:rPr>
         <w:t>to be able to engage a Navigation Bot which will help direct me to resources which can help me solve simple maintenance problems</w:t>
       </w:r>
     </w:p>
     <w:p>
       <w:r>
+        <w:t xml:space="preserve">(7.5 points) </w:t>
+      </w:r>
+      <w:r>
         <w:t>As a customer, I want to be able to send a video</w:t>
       </w:r>
       <w:r>
@@ -310,20 +373,13 @@
     </w:p>
     <w:p>
       <w:r>
+        <w:t xml:space="preserve">(5 points) </w:t>
+      </w:r>
+      <w:r>
         <w:t>As a customer, I want to be able to see the maintenance feedback within the application which contains the estimated time of completion for the maintenance request</w:t>
       </w:r>
     </w:p>
     <w:p>
-      <w:r>
-        <w:t>As a customer, I want to be able to see the status and history of maintenance requests</w:t>
-      </w:r>
-    </w:p>
-    <w:p>
-      <w:r>
-        <w:t>As a customer, I want to be able to rate the rendered maintenance</w:t>
-      </w:r>
-    </w:p>
-    <w:p>
       <w:pPr>
         <w:rPr>
           <w:b/>
@@ -340,11 +396,17 @@
     </w:p>
     <w:p>
       <w:r>
+        <w:t xml:space="preserve">(2.5 points) </w:t>
+      </w:r>
+      <w:r>
         <w:t>As a maintenance technician, I want to see a list of all pending maintenance requests</w:t>
       </w:r>
     </w:p>
     <w:p>
       <w:r>
+        <w:t xml:space="preserve">(5 points) </w:t>
+      </w:r>
+      <w:r>
         <w:t>As a maintenance technician, I want to see a single maintenance request and its details including the video</w:t>
       </w:r>
       <w:r>
@@ -353,6 +415,9 @@
     </w:p>
     <w:p>
       <w:r>
+        <w:t xml:space="preserve">(5 points) </w:t>
+      </w:r>
+      <w:r>
         <w:t>As a maintenance technician, I want to be able to send feedback to the customer</w:t>
       </w:r>
       <w:r>
@@ -367,6 +432,9 @@
     </w:p>
     <w:p>
       <w:r>
+        <w:t xml:space="preserve">(2.5 points) </w:t>
+      </w:r>
+      <w:r>
         <w:t>As a maintenance technician, I want to be able to complete a maintenance request</w:t>
       </w:r>
     </w:p>
@@ -376,16 +444,22 @@
           <w:b/>
           <w:bCs/>
         </w:rPr>
+        <w:t>Manager</w:t>
+      </w:r>
+    </w:p>
+    <w:p>
+      <w:r>
+        <w:t xml:space="preserve">(5 points) </w:t>
+      </w:r>
+      <w:r>
+        <w:t>As a manager, I want to be able to approve accounts and assign them as either a Resident or Maintenance Tech</w:t>
+      </w:r>
+    </w:p>
+    <w:p>
+      <w:r>
         <w:lastRenderedPageBreak/>
-        <w:t>Manager</w:t>
-      </w:r>
-    </w:p>
-    <w:p>
-      <w:r>
-        <w:t>As a manager, I want to be able to approve accounts and assign them as either a Resident or Maintenance Tech</w:t>
-      </w:r>
-    </w:p>
-    <w:p>
+        <w:t xml:space="preserve">(2.5 points) </w:t>
+      </w:r>
       <w:r>
         <w:t xml:space="preserve">As a manager, I want to be able to </w:t>
       </w:r>
@@ -395,16 +469,8 @@
     </w:p>
     <w:p>
       <w:r>
-        <w:t>As a manager, I want to be able to view overdue tenant balances and be able to send a message</w:t>
-      </w:r>
-      <w:r>
-        <w:t xml:space="preserve"> via Email API</w:t>
-      </w:r>
-      <w:r>
-        <w:t xml:space="preserve"> to overdue accountholders</w:t>
-      </w:r>
-    </w:p>
-    <w:p>
+        <w:t xml:space="preserve">(15 points) </w:t>
+      </w:r>
       <w:r>
         <w:t>As a manager, I want to be able to view various data analytics of the property</w:t>
       </w:r>
@@ -460,7 +526,15 @@
         </w:numPr>
       </w:pPr>
       <w:r>
-        <w:t>Projected vacancy amounts in 30, 60, and 90 day increments</w:t>
+        <w:t xml:space="preserve">Projected vacancy amounts in 30, 60, and </w:t>
+      </w:r>
+      <w:proofErr w:type="gramStart"/>
+      <w:r>
+        <w:t>90 day</w:t>
+      </w:r>
+      <w:proofErr w:type="gramEnd"/>
+      <w:r>
+        <w:t xml:space="preserve"> increments</w:t>
       </w:r>
     </w:p>
     <w:p>
@@ -512,6 +586,75 @@
           <w:bCs/>
         </w:rPr>
         <w:t>Bonus</w:t>
+      </w:r>
+    </w:p>
+    <w:p>
+      <w:r>
+        <w:rPr>
+          <w:highlight w:val="magenta"/>
+        </w:rPr>
+        <w:t>Bonus: As a manager, I want to be able to view overdue tenant balances and be able to send a message via Email API to overdue accountholders</w:t>
+      </w:r>
+    </w:p>
+    <w:p>
+      <w:pPr>
+        <w:rPr>
+          <w:highlight w:val="magenta"/>
+        </w:rPr>
+      </w:pPr>
+      <w:r>
+        <w:rPr>
+          <w:highlight w:val="magenta"/>
+        </w:rPr>
+        <w:t xml:space="preserve">Bonus: </w:t>
+      </w:r>
+      <w:r>
+        <w:rPr>
+          <w:highlight w:val="magenta"/>
+        </w:rPr>
+        <w:t>As a customer, I want to be able to see the status and history of maintenance requests</w:t>
+      </w:r>
+    </w:p>
+    <w:p>
+      <w:r>
+        <w:rPr>
+          <w:highlight w:val="magenta"/>
+        </w:rPr>
+        <w:t xml:space="preserve">Bonus: </w:t>
+      </w:r>
+      <w:r>
+        <w:rPr>
+          <w:highlight w:val="magenta"/>
+        </w:rPr>
+        <w:t>As a customer, I want to be able to rate the rendered maintenance</w:t>
+      </w:r>
+    </w:p>
+    <w:p>
+      <w:pPr>
+        <w:rPr>
+          <w:rFonts w:eastAsia="Times New Roman" w:cstheme="minorHAnsi"/>
+        </w:rPr>
+      </w:pPr>
+      <w:r>
+        <w:rPr>
+          <w:rFonts w:eastAsia="Times New Roman" w:cstheme="minorHAnsi"/>
+          <w:highlight w:val="magenta"/>
+        </w:rPr>
+        <w:t>Bonus: As a customer, I want to be able to view important lease documents in a .pdf format in the resident portal</w:t>
+      </w:r>
+    </w:p>
+    <w:p>
+      <w:pPr>
+        <w:rPr>
+          <w:rFonts w:eastAsia="Times New Roman" w:cstheme="minorHAnsi"/>
+        </w:rPr>
+      </w:pPr>
+      <w:r>
+        <w:rPr>
+          <w:rFonts w:eastAsia="Times New Roman" w:cstheme="minorHAnsi"/>
+          <w:highlight w:val="magenta"/>
+        </w:rPr>
+        <w:t>Bonus: As a customer, I want to be able to renew my lease from the resident portal</w:t>
       </w:r>
     </w:p>
     <w:p>

</xml_diff>

<commit_message>
pulling updated property creation method and pushing manager methods to view all residents and edit their information
</commit_message>
<xml_diff>
--- a/Rental_Management_User_Stories.docx
+++ b/Rental_Management_User_Stories.docx
@@ -9,461 +9,475 @@
           <w:b/>
         </w:rPr>
       </w:pPr>
+      <w:proofErr w:type="spellStart"/>
+      <w:r>
+        <w:rPr>
+          <w:b/>
+        </w:rPr>
+        <w:t>Propertech</w:t>
+      </w:r>
+      <w:proofErr w:type="spellEnd"/>
+      <w:r>
+        <w:rPr>
+          <w:b/>
+        </w:rPr>
+        <w:t xml:space="preserve"> </w:t>
+      </w:r>
+      <w:r>
+        <w:rPr>
+          <w:b/>
+        </w:rPr>
+        <w:t>Rental Management Software</w:t>
+      </w:r>
+    </w:p>
+    <w:p>
+      <w:r>
+        <w:rPr>
+          <w:b/>
+        </w:rPr>
+        <w:t xml:space="preserve">Learning objective: </w:t>
+      </w:r>
+      <w:r>
+        <w:t>Build a Rental Management Application</w:t>
+      </w:r>
+    </w:p>
+    <w:p>
+      <w:r>
+        <w:rPr>
+          <w:b/>
+        </w:rPr>
+        <w:t>Technologies:</w:t>
+      </w:r>
+      <w:r>
+        <w:t xml:space="preserve"> ASP.NET Web API, JavaScript, jQuery, </w:t>
+      </w:r>
+      <w:r>
+        <w:t xml:space="preserve">AJAX, </w:t>
+      </w:r>
+      <w:r>
+        <w:t>HTML, CSS</w:t>
+      </w:r>
+      <w:r>
+        <w:t>, Postman</w:t>
+      </w:r>
+    </w:p>
+    <w:p>
+      <w:pPr>
+        <w:rPr>
+          <w:rFonts w:eastAsia="Times New Roman" w:cstheme="minorHAnsi"/>
+          <w:b/>
+          <w:bCs/>
+        </w:rPr>
+      </w:pPr>
+      <w:r>
+        <w:rPr>
+          <w:rFonts w:eastAsia="Times New Roman" w:cstheme="minorHAnsi"/>
+          <w:b/>
+          <w:bCs/>
+        </w:rPr>
+        <w:t xml:space="preserve">Project: </w:t>
+      </w:r>
+      <w:r>
+        <w:rPr>
+          <w:rFonts w:eastAsia="Times New Roman" w:cstheme="minorHAnsi"/>
+        </w:rPr>
+        <w:t>/</w:t>
+      </w:r>
+      <w:r>
+        <w:rPr>
+          <w:rFonts w:eastAsia="Times New Roman" w:cstheme="minorHAnsi"/>
+        </w:rPr>
+        <w:t>92.5</w:t>
+      </w:r>
+    </w:p>
+    <w:p>
+      <w:pPr>
+        <w:rPr>
+          <w:rFonts w:eastAsia="Times New Roman" w:cstheme="minorHAnsi"/>
+          <w:b/>
+          <w:bCs/>
+        </w:rPr>
+      </w:pPr>
+      <w:r>
+        <w:rPr>
+          <w:rFonts w:eastAsia="Times New Roman" w:cstheme="minorHAnsi"/>
+          <w:b/>
+          <w:bCs/>
+        </w:rPr>
+        <w:t xml:space="preserve">Presentation: </w:t>
+      </w:r>
+      <w:r>
+        <w:rPr>
+          <w:rFonts w:eastAsia="Times New Roman" w:cstheme="minorHAnsi"/>
+        </w:rPr>
+        <w:t>/20</w:t>
+      </w:r>
+    </w:p>
+    <w:p>
+      <w:pPr>
+        <w:rPr>
+          <w:rFonts w:eastAsia="Times New Roman" w:cstheme="minorHAnsi"/>
+          <w:b/>
+          <w:bCs/>
+        </w:rPr>
+      </w:pPr>
+      <w:r>
+        <w:rPr>
+          <w:rFonts w:eastAsia="Times New Roman" w:cstheme="minorHAnsi"/>
+          <w:b/>
+          <w:bCs/>
+        </w:rPr>
+        <w:t>Anonymous User</w:t>
+      </w:r>
+    </w:p>
+    <w:p>
+      <w:pPr>
+        <w:rPr>
+          <w:rFonts w:eastAsia="Times New Roman" w:cstheme="minorHAnsi"/>
+        </w:rPr>
+      </w:pPr>
+      <w:r>
+        <w:rPr>
+          <w:rFonts w:eastAsia="Times New Roman" w:cstheme="minorHAnsi"/>
+          <w:highlight w:val="yellow"/>
+        </w:rPr>
+        <w:t xml:space="preserve">(2.5 points) </w:t>
+      </w:r>
+      <w:r>
+        <w:rPr>
+          <w:rFonts w:eastAsia="Times New Roman" w:cstheme="minorHAnsi"/>
+          <w:highlight w:val="yellow"/>
+        </w:rPr>
+        <w:t>As an anonymous user, I want to view a property’s current vacancies and the details of that unit</w:t>
+      </w:r>
+    </w:p>
+    <w:p>
+      <w:pPr>
+        <w:rPr>
+          <w:rFonts w:eastAsia="Times New Roman" w:cstheme="minorHAnsi"/>
+        </w:rPr>
+      </w:pPr>
+      <w:r>
+        <w:rPr>
+          <w:rFonts w:eastAsia="Times New Roman" w:cstheme="minorHAnsi"/>
+        </w:rPr>
+        <w:t xml:space="preserve">(7.5 points) </w:t>
+      </w:r>
+      <w:r>
+        <w:rPr>
+          <w:rFonts w:eastAsia="Times New Roman" w:cstheme="minorHAnsi"/>
+        </w:rPr>
+        <w:t>As an anonymous user, I want to contact the property manager about a specific unit vacancy</w:t>
+      </w:r>
+      <w:r>
+        <w:rPr>
+          <w:rFonts w:eastAsia="Times New Roman" w:cstheme="minorHAnsi"/>
+        </w:rPr>
+        <w:t xml:space="preserve"> and send an email to the property using </w:t>
+      </w:r>
+      <w:proofErr w:type="spellStart"/>
+      <w:r>
+        <w:rPr>
+          <w:rFonts w:eastAsia="Times New Roman" w:cstheme="minorHAnsi"/>
+        </w:rPr>
+        <w:t>MailKit</w:t>
+      </w:r>
+      <w:proofErr w:type="spellEnd"/>
+      <w:r>
+        <w:rPr>
+          <w:rFonts w:eastAsia="Times New Roman" w:cstheme="minorHAnsi"/>
+        </w:rPr>
+        <w:t xml:space="preserve"> API</w:t>
+      </w:r>
+    </w:p>
+    <w:p>
+      <w:pPr>
+        <w:rPr>
+          <w:rFonts w:eastAsia="Times New Roman" w:cstheme="minorHAnsi"/>
+        </w:rPr>
+      </w:pPr>
+      <w:r>
+        <w:rPr>
+          <w:rFonts w:eastAsia="Times New Roman" w:cstheme="minorHAnsi"/>
+        </w:rPr>
+        <w:t xml:space="preserve">(10 points) </w:t>
+      </w:r>
+      <w:r>
+        <w:rPr>
+          <w:rFonts w:eastAsia="Times New Roman" w:cstheme="minorHAnsi"/>
+        </w:rPr>
+        <w:t>As an anonymous user, I want to be able to see the location of the property, neighborhood highlights</w:t>
+      </w:r>
+      <w:r>
+        <w:rPr>
+          <w:rFonts w:eastAsia="Times New Roman" w:cstheme="minorHAnsi"/>
+        </w:rPr>
+        <w:t xml:space="preserve"> (points of interest)</w:t>
+      </w:r>
+      <w:r>
+        <w:rPr>
+          <w:rFonts w:eastAsia="Times New Roman" w:cstheme="minorHAnsi"/>
+        </w:rPr>
+        <w:t>, and the property’s amenities</w:t>
+      </w:r>
+      <w:r>
+        <w:rPr>
+          <w:rFonts w:eastAsia="Times New Roman" w:cstheme="minorHAnsi"/>
+        </w:rPr>
+        <w:t xml:space="preserve"> using Google Location API</w:t>
+      </w:r>
+      <w:r>
+        <w:rPr>
+          <w:rFonts w:eastAsia="Times New Roman" w:cstheme="minorHAnsi"/>
+        </w:rPr>
+        <w:t>,</w:t>
+      </w:r>
+      <w:r>
+        <w:rPr>
+          <w:rFonts w:eastAsia="Times New Roman" w:cstheme="minorHAnsi"/>
+        </w:rPr>
+        <w:t xml:space="preserve"> Google Cities API</w:t>
+      </w:r>
+      <w:r>
+        <w:rPr>
+          <w:rFonts w:eastAsia="Times New Roman" w:cstheme="minorHAnsi"/>
+        </w:rPr>
+        <w:t xml:space="preserve">, and </w:t>
+      </w:r>
+      <w:proofErr w:type="spellStart"/>
+      <w:r>
+        <w:rPr>
+          <w:rFonts w:eastAsia="Times New Roman" w:cstheme="minorHAnsi"/>
+        </w:rPr>
+        <w:t>TeleportPublicAPI</w:t>
+      </w:r>
+      <w:proofErr w:type="spellEnd"/>
+    </w:p>
+    <w:p>
+      <w:pPr>
+        <w:rPr>
+          <w:rFonts w:eastAsia="Times New Roman" w:cstheme="minorHAnsi"/>
+        </w:rPr>
+      </w:pPr>
+      <w:r>
+        <w:rPr>
+          <w:rFonts w:eastAsia="Times New Roman" w:cstheme="minorHAnsi"/>
+          <w:b/>
+          <w:bCs/>
+        </w:rPr>
+        <w:t>Customer</w:t>
+      </w:r>
+    </w:p>
+    <w:p>
+      <w:pPr>
+        <w:rPr>
+          <w:rFonts w:eastAsia="Times New Roman" w:cstheme="minorHAnsi"/>
+        </w:rPr>
+      </w:pPr>
+      <w:r>
+        <w:rPr>
+          <w:rFonts w:eastAsia="Times New Roman" w:cstheme="minorHAnsi"/>
+        </w:rPr>
+        <w:t xml:space="preserve">(2.5 points) </w:t>
+      </w:r>
+      <w:r>
+        <w:rPr>
+          <w:rFonts w:eastAsia="Times New Roman" w:cstheme="minorHAnsi"/>
+        </w:rPr>
+        <w:t>As a customer, I want to view my property’s current vacancies in the event I want to change units at the conclusion of my lease</w:t>
+      </w:r>
+    </w:p>
+    <w:p>
+      <w:pPr>
+        <w:rPr>
+          <w:rFonts w:eastAsia="Times New Roman" w:cstheme="minorHAnsi"/>
+        </w:rPr>
+      </w:pPr>
+      <w:r>
+        <w:rPr>
+          <w:rFonts w:eastAsia="Times New Roman" w:cstheme="minorHAnsi"/>
+        </w:rPr>
+        <w:t xml:space="preserve">(5 points) </w:t>
+      </w:r>
+      <w:r>
+        <w:rPr>
+          <w:rFonts w:eastAsia="Times New Roman" w:cstheme="minorHAnsi"/>
+        </w:rPr>
+        <w:t>As a customer, I want to be able to pay my rent from the resident portal</w:t>
+      </w:r>
+      <w:r>
+        <w:rPr>
+          <w:rFonts w:eastAsia="Times New Roman" w:cstheme="minorHAnsi"/>
+        </w:rPr>
+        <w:t xml:space="preserve"> using </w:t>
+      </w:r>
+      <w:proofErr w:type="spellStart"/>
+      <w:r>
+        <w:rPr>
+          <w:rFonts w:eastAsia="Times New Roman" w:cstheme="minorHAnsi"/>
+        </w:rPr>
+        <w:t>Paypal</w:t>
+      </w:r>
+      <w:proofErr w:type="spellEnd"/>
+      <w:r>
+        <w:rPr>
+          <w:rFonts w:eastAsia="Times New Roman" w:cstheme="minorHAnsi"/>
+        </w:rPr>
+        <w:t xml:space="preserve"> API</w:t>
+      </w:r>
+    </w:p>
+    <w:p>
+      <w:pPr>
+        <w:rPr>
+          <w:rFonts w:eastAsia="Times New Roman" w:cstheme="minorHAnsi"/>
+        </w:rPr>
+      </w:pPr>
+      <w:r>
+        <w:rPr>
+          <w:rFonts w:eastAsia="Times New Roman" w:cstheme="minorHAnsi"/>
+          <w:highlight w:val="yellow"/>
+        </w:rPr>
+        <w:t xml:space="preserve">(15 points) </w:t>
+      </w:r>
+      <w:r>
+        <w:rPr>
+          <w:rFonts w:eastAsia="Times New Roman" w:cstheme="minorHAnsi"/>
+          <w:highlight w:val="yellow"/>
+        </w:rPr>
+        <w:t xml:space="preserve">As a customer, I want </w:t>
+      </w:r>
+      <w:r>
+        <w:rPr>
+          <w:rFonts w:eastAsia="Times New Roman" w:cstheme="minorHAnsi"/>
+          <w:highlight w:val="yellow"/>
+        </w:rPr>
+        <w:t>to be able to engage a Navigation Bot which will help direct me to resources which can help me solve simple maintenance problems</w:t>
+      </w:r>
+    </w:p>
+    <w:p>
+      <w:r>
+        <w:t xml:space="preserve">(7.5 points) </w:t>
+      </w:r>
+      <w:r>
+        <w:t>As a customer, I want to be able to send a video</w:t>
+      </w:r>
+      <w:r>
+        <w:t xml:space="preserve"> via the application</w:t>
+      </w:r>
+      <w:r>
+        <w:t xml:space="preserve"> </w:t>
+      </w:r>
+      <w:r>
+        <w:t xml:space="preserve">along with </w:t>
+      </w:r>
+      <w:r>
+        <w:t>details to a maintenance technician in the event the maintenance bot cannot help me resolve my issue</w:t>
+      </w:r>
+    </w:p>
+    <w:p>
+      <w:r>
+        <w:t xml:space="preserve">(5 points) </w:t>
+      </w:r>
+      <w:r>
+        <w:t>As a customer, I want to be able to see the maintenance feedback within the application which contains the estimated time of completion for the maintenance request</w:t>
+      </w:r>
+    </w:p>
+    <w:p>
+      <w:pPr>
+        <w:rPr>
+          <w:b/>
+          <w:bCs/>
+        </w:rPr>
+      </w:pPr>
+      <w:r>
+        <w:rPr>
+          <w:b/>
+          <w:bCs/>
+        </w:rPr>
+        <w:t>Maintenance</w:t>
+      </w:r>
+    </w:p>
+    <w:p>
+      <w:r>
+        <w:t xml:space="preserve">(2.5 points) </w:t>
+      </w:r>
+      <w:r>
+        <w:t>As a maintenance technician, I want to see a list of all pending maintenance requests</w:t>
+      </w:r>
+    </w:p>
+    <w:p>
+      <w:r>
+        <w:t xml:space="preserve">(5 points) </w:t>
+      </w:r>
+      <w:r>
+        <w:t>As a maintenance technician, I want to see a single maintenance request and its details including the video</w:t>
+      </w:r>
+      <w:r>
+        <w:t xml:space="preserve"> within the application</w:t>
+      </w:r>
+    </w:p>
+    <w:p>
+      <w:r>
+        <w:t xml:space="preserve">(5 points) </w:t>
+      </w:r>
+      <w:r>
+        <w:t>As a maintenance technician, I want to be able to send feedback to the customer</w:t>
+      </w:r>
+      <w:r>
+        <w:t xml:space="preserve"> </w:t>
+      </w:r>
+      <w:r>
+        <w:t>within the application</w:t>
+      </w:r>
+      <w:r>
+        <w:t xml:space="preserve"> detailing the request time projected completion status</w:t>
+      </w:r>
+    </w:p>
+    <w:p>
+      <w:r>
+        <w:t xml:space="preserve">(2.5 points) </w:t>
+      </w:r>
+      <w:r>
+        <w:t>As a maintenance technician, I want to be able to complete a maintenance request</w:t>
+      </w:r>
+    </w:p>
+    <w:p>
+      <w:r>
+        <w:rPr>
+          <w:b/>
+          <w:bCs/>
+        </w:rPr>
+        <w:t>Manager</w:t>
+      </w:r>
+    </w:p>
+    <w:p>
+      <w:r>
+        <w:t xml:space="preserve">(5 points) </w:t>
+      </w:r>
+      <w:r>
+        <w:t>As a manager, I want to be able to approve accounts and assign them as either a Resident or Maintenance Tech</w:t>
+      </w:r>
+    </w:p>
+    <w:p>
       <w:bookmarkStart w:id="0" w:name="_GoBack"/>
       <w:bookmarkEnd w:id="0"/>
-      <w:proofErr w:type="spellStart"/>
-      <w:r>
-        <w:rPr>
-          <w:b/>
-        </w:rPr>
-        <w:t>Propertech</w:t>
-      </w:r>
-      <w:proofErr w:type="spellEnd"/>
-      <w:r>
-        <w:rPr>
-          <w:b/>
-        </w:rPr>
-        <w:t xml:space="preserve"> </w:t>
-      </w:r>
-      <w:r>
-        <w:rPr>
-          <w:b/>
-        </w:rPr>
-        <w:t>Rental Management Software</w:t>
-      </w:r>
-    </w:p>
-    <w:p>
-      <w:r>
-        <w:rPr>
-          <w:b/>
-        </w:rPr>
-        <w:t xml:space="preserve">Learning objective: </w:t>
-      </w:r>
-      <w:r>
-        <w:t>Build a Rental Management Application</w:t>
-      </w:r>
-    </w:p>
-    <w:p>
-      <w:r>
-        <w:rPr>
-          <w:b/>
-        </w:rPr>
-        <w:t>Technologies:</w:t>
-      </w:r>
-      <w:r>
-        <w:t xml:space="preserve"> ASP.NET Web API, JavaScript, jQuery, </w:t>
-      </w:r>
-      <w:r>
-        <w:t xml:space="preserve">AJAX, </w:t>
-      </w:r>
-      <w:r>
-        <w:t>HTML, CSS</w:t>
-      </w:r>
-      <w:r>
-        <w:t>, Postman</w:t>
-      </w:r>
-    </w:p>
-    <w:p>
-      <w:pPr>
-        <w:rPr>
-          <w:rFonts w:eastAsia="Times New Roman" w:cstheme="minorHAnsi"/>
-          <w:b/>
-          <w:bCs/>
-        </w:rPr>
-      </w:pPr>
-      <w:r>
-        <w:rPr>
-          <w:rFonts w:eastAsia="Times New Roman" w:cstheme="minorHAnsi"/>
-          <w:b/>
-          <w:bCs/>
-        </w:rPr>
-        <w:t xml:space="preserve">Project: </w:t>
-      </w:r>
-      <w:r>
-        <w:rPr>
-          <w:rFonts w:eastAsia="Times New Roman" w:cstheme="minorHAnsi"/>
-        </w:rPr>
-        <w:t>/</w:t>
-      </w:r>
-      <w:r>
-        <w:rPr>
-          <w:rFonts w:eastAsia="Times New Roman" w:cstheme="minorHAnsi"/>
-        </w:rPr>
-        <w:t>92.5</w:t>
-      </w:r>
-    </w:p>
-    <w:p>
-      <w:pPr>
-        <w:rPr>
-          <w:rFonts w:eastAsia="Times New Roman" w:cstheme="minorHAnsi"/>
-          <w:b/>
-          <w:bCs/>
-        </w:rPr>
-      </w:pPr>
-      <w:r>
-        <w:rPr>
-          <w:rFonts w:eastAsia="Times New Roman" w:cstheme="minorHAnsi"/>
-          <w:b/>
-          <w:bCs/>
-        </w:rPr>
-        <w:t xml:space="preserve">Presentation: </w:t>
-      </w:r>
-      <w:r>
-        <w:rPr>
-          <w:rFonts w:eastAsia="Times New Roman" w:cstheme="minorHAnsi"/>
-        </w:rPr>
-        <w:t>/20</w:t>
-      </w:r>
-    </w:p>
-    <w:p>
-      <w:pPr>
-        <w:rPr>
-          <w:rFonts w:eastAsia="Times New Roman" w:cstheme="minorHAnsi"/>
-          <w:b/>
-          <w:bCs/>
-        </w:rPr>
-      </w:pPr>
-      <w:r>
-        <w:rPr>
-          <w:rFonts w:eastAsia="Times New Roman" w:cstheme="minorHAnsi"/>
-          <w:b/>
-          <w:bCs/>
-        </w:rPr>
-        <w:t>Anonymous User</w:t>
-      </w:r>
-    </w:p>
-    <w:p>
-      <w:pPr>
-        <w:rPr>
-          <w:rFonts w:eastAsia="Times New Roman" w:cstheme="minorHAnsi"/>
-        </w:rPr>
-      </w:pPr>
-      <w:r>
-        <w:rPr>
-          <w:rFonts w:eastAsia="Times New Roman" w:cstheme="minorHAnsi"/>
-        </w:rPr>
-        <w:t xml:space="preserve">(2.5 points) </w:t>
-      </w:r>
-      <w:r>
-        <w:rPr>
-          <w:rFonts w:eastAsia="Times New Roman" w:cstheme="minorHAnsi"/>
-        </w:rPr>
-        <w:t>As an anonymous user, I want to view a property’s current vacancies and the details of that unit</w:t>
-      </w:r>
-    </w:p>
-    <w:p>
-      <w:pPr>
-        <w:rPr>
-          <w:rFonts w:eastAsia="Times New Roman" w:cstheme="minorHAnsi"/>
-        </w:rPr>
-      </w:pPr>
-      <w:r>
-        <w:rPr>
-          <w:rFonts w:eastAsia="Times New Roman" w:cstheme="minorHAnsi"/>
-        </w:rPr>
-        <w:t xml:space="preserve">(7.5 points) </w:t>
-      </w:r>
-      <w:r>
-        <w:rPr>
-          <w:rFonts w:eastAsia="Times New Roman" w:cstheme="minorHAnsi"/>
-        </w:rPr>
-        <w:t>As an anonymous user, I want to contact the property manager about a specific unit vacancy</w:t>
-      </w:r>
-      <w:r>
-        <w:rPr>
-          <w:rFonts w:eastAsia="Times New Roman" w:cstheme="minorHAnsi"/>
-        </w:rPr>
-        <w:t xml:space="preserve"> and send an email to the property using </w:t>
-      </w:r>
-      <w:proofErr w:type="spellStart"/>
-      <w:r>
-        <w:rPr>
-          <w:rFonts w:eastAsia="Times New Roman" w:cstheme="minorHAnsi"/>
-        </w:rPr>
-        <w:t>MailKit</w:t>
-      </w:r>
-      <w:proofErr w:type="spellEnd"/>
-      <w:r>
-        <w:rPr>
-          <w:rFonts w:eastAsia="Times New Roman" w:cstheme="minorHAnsi"/>
-        </w:rPr>
-        <w:t xml:space="preserve"> API</w:t>
-      </w:r>
-    </w:p>
-    <w:p>
-      <w:pPr>
-        <w:rPr>
-          <w:rFonts w:eastAsia="Times New Roman" w:cstheme="minorHAnsi"/>
-        </w:rPr>
-      </w:pPr>
-      <w:r>
-        <w:rPr>
-          <w:rFonts w:eastAsia="Times New Roman" w:cstheme="minorHAnsi"/>
-        </w:rPr>
-        <w:t xml:space="preserve">(10 points) </w:t>
-      </w:r>
-      <w:r>
-        <w:rPr>
-          <w:rFonts w:eastAsia="Times New Roman" w:cstheme="minorHAnsi"/>
-        </w:rPr>
-        <w:t>As an anonymous user, I want to be able to see the location of the property, neighborhood highlights</w:t>
-      </w:r>
-      <w:r>
-        <w:rPr>
-          <w:rFonts w:eastAsia="Times New Roman" w:cstheme="minorHAnsi"/>
-        </w:rPr>
-        <w:t xml:space="preserve"> (points of interest)</w:t>
-      </w:r>
-      <w:r>
-        <w:rPr>
-          <w:rFonts w:eastAsia="Times New Roman" w:cstheme="minorHAnsi"/>
-        </w:rPr>
-        <w:t>, and the property’s amenities</w:t>
-      </w:r>
-      <w:r>
-        <w:rPr>
-          <w:rFonts w:eastAsia="Times New Roman" w:cstheme="minorHAnsi"/>
-        </w:rPr>
-        <w:t xml:space="preserve"> using Google Location API</w:t>
-      </w:r>
-      <w:r>
-        <w:rPr>
-          <w:rFonts w:eastAsia="Times New Roman" w:cstheme="minorHAnsi"/>
-        </w:rPr>
-        <w:t>,</w:t>
-      </w:r>
-      <w:r>
-        <w:rPr>
-          <w:rFonts w:eastAsia="Times New Roman" w:cstheme="minorHAnsi"/>
-        </w:rPr>
-        <w:t xml:space="preserve"> Google Cities API</w:t>
-      </w:r>
-      <w:r>
-        <w:rPr>
-          <w:rFonts w:eastAsia="Times New Roman" w:cstheme="minorHAnsi"/>
-        </w:rPr>
-        <w:t xml:space="preserve">, and </w:t>
-      </w:r>
-      <w:proofErr w:type="spellStart"/>
-      <w:r>
-        <w:rPr>
-          <w:rFonts w:eastAsia="Times New Roman" w:cstheme="minorHAnsi"/>
-        </w:rPr>
-        <w:t>TeleportPublicAPI</w:t>
-      </w:r>
-      <w:proofErr w:type="spellEnd"/>
-    </w:p>
-    <w:p>
-      <w:pPr>
-        <w:rPr>
-          <w:rFonts w:eastAsia="Times New Roman" w:cstheme="minorHAnsi"/>
-        </w:rPr>
-      </w:pPr>
-      <w:r>
-        <w:rPr>
-          <w:rFonts w:eastAsia="Times New Roman" w:cstheme="minorHAnsi"/>
-          <w:b/>
-          <w:bCs/>
-        </w:rPr>
-        <w:t>Customer</w:t>
-      </w:r>
-    </w:p>
-    <w:p>
-      <w:pPr>
-        <w:rPr>
-          <w:rFonts w:eastAsia="Times New Roman" w:cstheme="minorHAnsi"/>
-        </w:rPr>
-      </w:pPr>
-      <w:r>
-        <w:rPr>
-          <w:rFonts w:eastAsia="Times New Roman" w:cstheme="minorHAnsi"/>
-        </w:rPr>
-        <w:t xml:space="preserve">(2.5 points) </w:t>
-      </w:r>
-      <w:r>
-        <w:rPr>
-          <w:rFonts w:eastAsia="Times New Roman" w:cstheme="minorHAnsi"/>
-        </w:rPr>
-        <w:t>As a customer, I want to view my property’s current vacancies in the event I want to change units at the conclusion of my lease</w:t>
-      </w:r>
-    </w:p>
-    <w:p>
-      <w:pPr>
-        <w:rPr>
-          <w:rFonts w:eastAsia="Times New Roman" w:cstheme="minorHAnsi"/>
-        </w:rPr>
-      </w:pPr>
-      <w:r>
-        <w:rPr>
-          <w:rFonts w:eastAsia="Times New Roman" w:cstheme="minorHAnsi"/>
-        </w:rPr>
-        <w:t xml:space="preserve">(5 points) </w:t>
-      </w:r>
-      <w:r>
-        <w:rPr>
-          <w:rFonts w:eastAsia="Times New Roman" w:cstheme="minorHAnsi"/>
-        </w:rPr>
-        <w:t>As a customer, I want to be able to pay my rent from the resident portal</w:t>
-      </w:r>
-      <w:r>
-        <w:rPr>
-          <w:rFonts w:eastAsia="Times New Roman" w:cstheme="minorHAnsi"/>
-        </w:rPr>
-        <w:t xml:space="preserve"> using </w:t>
-      </w:r>
-      <w:proofErr w:type="spellStart"/>
-      <w:r>
-        <w:rPr>
-          <w:rFonts w:eastAsia="Times New Roman" w:cstheme="minorHAnsi"/>
-        </w:rPr>
-        <w:t>Paypal</w:t>
-      </w:r>
-      <w:proofErr w:type="spellEnd"/>
-      <w:r>
-        <w:rPr>
-          <w:rFonts w:eastAsia="Times New Roman" w:cstheme="minorHAnsi"/>
-        </w:rPr>
-        <w:t xml:space="preserve"> API</w:t>
-      </w:r>
-    </w:p>
-    <w:p>
-      <w:pPr>
-        <w:rPr>
-          <w:rFonts w:eastAsia="Times New Roman" w:cstheme="minorHAnsi"/>
-        </w:rPr>
-      </w:pPr>
-      <w:r>
-        <w:rPr>
-          <w:rFonts w:eastAsia="Times New Roman" w:cstheme="minorHAnsi"/>
-        </w:rPr>
-        <w:t xml:space="preserve">(15 points) </w:t>
-      </w:r>
-      <w:r>
-        <w:rPr>
-          <w:rFonts w:eastAsia="Times New Roman" w:cstheme="minorHAnsi"/>
-        </w:rPr>
-        <w:t xml:space="preserve">As a customer, I want </w:t>
-      </w:r>
-      <w:r>
-        <w:rPr>
-          <w:rFonts w:eastAsia="Times New Roman" w:cstheme="minorHAnsi"/>
-        </w:rPr>
-        <w:t>to be able to engage a Navigation Bot which will help direct me to resources which can help me solve simple maintenance problems</w:t>
-      </w:r>
-    </w:p>
-    <w:p>
-      <w:r>
-        <w:t xml:space="preserve">(7.5 points) </w:t>
-      </w:r>
-      <w:r>
-        <w:t>As a customer, I want to be able to send a video</w:t>
-      </w:r>
-      <w:r>
-        <w:t xml:space="preserve"> via the application</w:t>
-      </w:r>
-      <w:r>
-        <w:t xml:space="preserve"> </w:t>
-      </w:r>
-      <w:r>
-        <w:t xml:space="preserve">along with </w:t>
-      </w:r>
-      <w:r>
-        <w:t>details to a maintenance technician in the event the maintenance bot cannot help me resolve my issue</w:t>
-      </w:r>
-    </w:p>
-    <w:p>
-      <w:r>
-        <w:t xml:space="preserve">(5 points) </w:t>
-      </w:r>
-      <w:r>
-        <w:t>As a customer, I want to be able to see the maintenance feedback within the application which contains the estimated time of completion for the maintenance request</w:t>
-      </w:r>
-    </w:p>
-    <w:p>
-      <w:pPr>
-        <w:rPr>
-          <w:b/>
-          <w:bCs/>
-        </w:rPr>
-      </w:pPr>
-      <w:r>
-        <w:rPr>
-          <w:b/>
-          <w:bCs/>
-        </w:rPr>
-        <w:t>Maintenance</w:t>
-      </w:r>
-    </w:p>
-    <w:p>
-      <w:r>
-        <w:t xml:space="preserve">(2.5 points) </w:t>
-      </w:r>
-      <w:r>
-        <w:t>As a maintenance technician, I want to see a list of all pending maintenance requests</w:t>
-      </w:r>
-    </w:p>
-    <w:p>
-      <w:r>
-        <w:t xml:space="preserve">(5 points) </w:t>
-      </w:r>
-      <w:r>
-        <w:t>As a maintenance technician, I want to see a single maintenance request and its details including the video</w:t>
-      </w:r>
-      <w:r>
-        <w:t xml:space="preserve"> within the application</w:t>
-      </w:r>
-    </w:p>
-    <w:p>
-      <w:r>
-        <w:t xml:space="preserve">(5 points) </w:t>
-      </w:r>
-      <w:r>
-        <w:t>As a maintenance technician, I want to be able to send feedback to the customer</w:t>
-      </w:r>
-      <w:r>
-        <w:t xml:space="preserve"> </w:t>
-      </w:r>
-      <w:r>
-        <w:t>within the application</w:t>
-      </w:r>
-      <w:r>
-        <w:t xml:space="preserve"> detailing the request time projected completion status</w:t>
-      </w:r>
-    </w:p>
-    <w:p>
-      <w:r>
-        <w:t xml:space="preserve">(2.5 points) </w:t>
-      </w:r>
-      <w:r>
-        <w:t>As a maintenance technician, I want to be able to complete a maintenance request</w:t>
-      </w:r>
-    </w:p>
-    <w:p>
-      <w:r>
-        <w:rPr>
-          <w:b/>
-          <w:bCs/>
-        </w:rPr>
-        <w:t>Manager</w:t>
-      </w:r>
-    </w:p>
-    <w:p>
-      <w:r>
-        <w:t xml:space="preserve">(5 points) </w:t>
-      </w:r>
-      <w:r>
-        <w:t>As a manager, I want to be able to approve accounts and assign them as either a Resident or Maintenance Tech</w:t>
-      </w:r>
-    </w:p>
-    <w:p>
-      <w:r>
+      <w:r>
+        <w:rPr>
+          <w:highlight w:val="yellow"/>
+        </w:rPr>
         <w:lastRenderedPageBreak/>
         <w:t xml:space="preserve">(2.5 points) </w:t>
       </w:r>
       <w:r>
+        <w:rPr>
+          <w:highlight w:val="yellow"/>
+        </w:rPr>
         <w:t xml:space="preserve">As a manager, I want to be able to </w:t>
       </w:r>
       <w:r>
+        <w:rPr>
+          <w:highlight w:val="yellow"/>
+        </w:rPr>
         <w:t>update my property in the application with all applicable buildings and units to accurately reflect my property composition</w:t>
       </w:r>
     </w:p>

</xml_diff>

<commit_message>
Integrated GeoCoding into properties and buildings creation and allowed for longitude and latitude properties to be added to the Address class
</commit_message>
<xml_diff>
--- a/Rental_Management_User_Stories.docx
+++ b/Rental_Management_User_Stories.docx
@@ -277,12 +277,14 @@
       <w:r>
         <w:rPr>
           <w:rFonts w:eastAsia="Times New Roman" w:cstheme="minorHAnsi"/>
+          <w:highlight w:val="yellow"/>
         </w:rPr>
         <w:t xml:space="preserve">(2.5 points) </w:t>
       </w:r>
       <w:r>
         <w:rPr>
           <w:rFonts w:eastAsia="Times New Roman" w:cstheme="minorHAnsi"/>
+          <w:highlight w:val="yellow"/>
         </w:rPr>
         <w:t>As a customer, I want to view my property’s current vacancies in the event I want to change units at the conclusion of my lease</w:t>
       </w:r>
@@ -356,111 +358,135 @@
     </w:p>
     <w:p>
       <w:r>
+        <w:rPr>
+          <w:highlight w:val="yellow"/>
+        </w:rPr>
         <w:t xml:space="preserve">(7.5 points) </w:t>
       </w:r>
       <w:r>
+        <w:rPr>
+          <w:highlight w:val="yellow"/>
+        </w:rPr>
         <w:t>As a customer, I want to be able to send a video</w:t>
       </w:r>
       <w:r>
+        <w:rPr>
+          <w:highlight w:val="yellow"/>
+        </w:rPr>
         <w:t xml:space="preserve"> via the application</w:t>
       </w:r>
       <w:r>
+        <w:rPr>
+          <w:highlight w:val="yellow"/>
+        </w:rPr>
         <w:t xml:space="preserve"> </w:t>
       </w:r>
       <w:r>
+        <w:rPr>
+          <w:highlight w:val="yellow"/>
+        </w:rPr>
         <w:t xml:space="preserve">along with </w:t>
       </w:r>
       <w:r>
-        <w:t>details to a maintenance technician in the event the maintenance bot cannot help me resolve my issue</w:t>
-      </w:r>
-    </w:p>
-    <w:p>
-      <w:r>
-        <w:t xml:space="preserve">(5 points) </w:t>
-      </w:r>
-      <w:r>
-        <w:t>As a customer, I want to be able to see the maintenance feedback within the application which contains the estimated time of completion for the maintenance request</w:t>
-      </w:r>
-    </w:p>
-    <w:p>
-      <w:pPr>
-        <w:rPr>
-          <w:b/>
-          <w:bCs/>
-        </w:rPr>
-      </w:pPr>
-      <w:r>
-        <w:rPr>
-          <w:b/>
-          <w:bCs/>
-        </w:rPr>
-        <w:t>Maintenance</w:t>
-      </w:r>
-    </w:p>
-    <w:p>
-      <w:r>
-        <w:t xml:space="preserve">(2.5 points) </w:t>
-      </w:r>
-      <w:r>
-        <w:t>As a maintenance technician, I want to see a list of all pending maintenance requests</w:t>
-      </w:r>
-    </w:p>
-    <w:p>
-      <w:r>
-        <w:t xml:space="preserve">(5 points) </w:t>
-      </w:r>
-      <w:r>
-        <w:t>As a maintenance technician, I want to see a single maintenance request and its details including the video</w:t>
-      </w:r>
-      <w:r>
-        <w:t xml:space="preserve"> within the application</w:t>
-      </w:r>
-    </w:p>
-    <w:p>
-      <w:r>
-        <w:t xml:space="preserve">(5 points) </w:t>
-      </w:r>
-      <w:r>
-        <w:t>As a maintenance technician, I want to be able to send feedback to the customer</w:t>
-      </w:r>
-      <w:r>
-        <w:t xml:space="preserve"> </w:t>
-      </w:r>
-      <w:r>
-        <w:t>within the application</w:t>
-      </w:r>
-      <w:r>
-        <w:t xml:space="preserve"> detailing the request time projected completion status</w:t>
-      </w:r>
-    </w:p>
-    <w:p>
-      <w:r>
-        <w:t xml:space="preserve">(2.5 points) </w:t>
-      </w:r>
-      <w:r>
-        <w:t>As a maintenance technician, I want to be able to complete a maintenance request</w:t>
-      </w:r>
-    </w:p>
-    <w:p>
-      <w:r>
-        <w:rPr>
-          <w:b/>
-          <w:bCs/>
-        </w:rPr>
-        <w:t>Manager</w:t>
-      </w:r>
-    </w:p>
-    <w:p>
-      <w:r>
-        <w:t xml:space="preserve">(5 points) </w:t>
-      </w:r>
-      <w:r>
-        <w:t>As a manager, I want to be able to approve accounts and assign them as either a Resident or Maintenance Tech</w:t>
-      </w:r>
-    </w:p>
-    <w:p>
+        <w:rPr>
+          <w:highlight w:val="yellow"/>
+        </w:rPr>
+        <w:t>details to a maintenance technic</w:t>
+      </w:r>
       <w:bookmarkStart w:id="0" w:name="_GoBack"/>
       <w:bookmarkEnd w:id="0"/>
+      <w:r>
+        <w:rPr>
+          <w:highlight w:val="yellow"/>
+        </w:rPr>
+        <w:t>ian in the event the maintenance bot cannot help me resolve my issue</w:t>
+      </w:r>
+    </w:p>
+    <w:p>
+      <w:r>
+        <w:t xml:space="preserve">(5 points) </w:t>
+      </w:r>
+      <w:r>
+        <w:t>As a customer, I want to be able to see the maintenance feedback within the application which contains the estimated time of completion for the maintenance request</w:t>
+      </w:r>
+    </w:p>
+    <w:p>
+      <w:pPr>
+        <w:rPr>
+          <w:b/>
+          <w:bCs/>
+        </w:rPr>
+      </w:pPr>
+      <w:r>
+        <w:rPr>
+          <w:b/>
+          <w:bCs/>
+        </w:rPr>
+        <w:t>Maintenance</w:t>
+      </w:r>
+    </w:p>
+    <w:p>
+      <w:r>
+        <w:t xml:space="preserve">(2.5 points) </w:t>
+      </w:r>
+      <w:r>
+        <w:t>As a maintenance technician, I want to see a list of all pending maintenance requests</w:t>
+      </w:r>
+    </w:p>
+    <w:p>
+      <w:r>
+        <w:t xml:space="preserve">(5 points) </w:t>
+      </w:r>
+      <w:r>
+        <w:t>As a maintenance technician, I want to see a single maintenance request and its details including the video</w:t>
+      </w:r>
+      <w:r>
+        <w:t xml:space="preserve"> within the application</w:t>
+      </w:r>
+    </w:p>
+    <w:p>
+      <w:r>
+        <w:t xml:space="preserve">(5 points) </w:t>
+      </w:r>
+      <w:r>
+        <w:t>As a maintenance technician, I want to be able to send feedback to the customer</w:t>
+      </w:r>
+      <w:r>
+        <w:t xml:space="preserve"> </w:t>
+      </w:r>
+      <w:r>
+        <w:t>within the application</w:t>
+      </w:r>
+      <w:r>
+        <w:t xml:space="preserve"> detailing the request time projected completion status</w:t>
+      </w:r>
+    </w:p>
+    <w:p>
+      <w:r>
+        <w:t xml:space="preserve">(2.5 points) </w:t>
+      </w:r>
+      <w:r>
+        <w:t>As a maintenance technician, I want to be able to complete a maintenance request</w:t>
+      </w:r>
+    </w:p>
+    <w:p>
+      <w:r>
+        <w:rPr>
+          <w:b/>
+          <w:bCs/>
+        </w:rPr>
+        <w:t>Manager</w:t>
+      </w:r>
+    </w:p>
+    <w:p>
+      <w:r>
+        <w:t xml:space="preserve">(5 points) </w:t>
+      </w:r>
+      <w:r>
+        <w:t>As a manager, I want to be able to approve accounts and assign them as either a Resident or Maintenance Tech</w:t>
+      </w:r>
+    </w:p>
+    <w:p>
       <w:r>
         <w:rPr>
           <w:highlight w:val="yellow"/>
@@ -605,9 +631,15 @@
     <w:p>
       <w:r>
         <w:rPr>
+          <w:highlight w:val="yellow"/>
+        </w:rPr>
+        <w:t xml:space="preserve">Bonus: As a manager, I want to be able to view overdue tenant balances </w:t>
+      </w:r>
+      <w:r>
+        <w:rPr>
           <w:highlight w:val="magenta"/>
         </w:rPr>
-        <w:t>Bonus: As a manager, I want to be able to view overdue tenant balances and be able to send a message via Email API to overdue accountholders</w:t>
+        <w:t>and be able to send a message via Email API to overdue accountholders</w:t>
       </w:r>
     </w:p>
     <w:p>

</xml_diff>

<commit_message>
Completed the ability to display local businesses by the property using MapQuest API.  Functionality confirmed.  Also modified login method to ensure user goes to respective controller index page upon login.  Functionality confirmed
</commit_message>
<xml_diff>
--- a/Rental_Management_User_Stories.docx
+++ b/Rental_Management_User_Stories.docx
@@ -160,18 +160,21 @@
       <w:r>
         <w:rPr>
           <w:rFonts w:eastAsia="Times New Roman" w:cstheme="minorHAnsi"/>
+          <w:highlight w:val="yellow"/>
         </w:rPr>
         <w:t xml:space="preserve">(7.5 points) </w:t>
       </w:r>
       <w:r>
         <w:rPr>
           <w:rFonts w:eastAsia="Times New Roman" w:cstheme="minorHAnsi"/>
+          <w:highlight w:val="yellow"/>
         </w:rPr>
         <w:t>As an anonymous user, I want to contact the property manager about a specific unit vacancy</w:t>
       </w:r>
       <w:r>
         <w:rPr>
           <w:rFonts w:eastAsia="Times New Roman" w:cstheme="minorHAnsi"/>
+          <w:highlight w:val="yellow"/>
         </w:rPr>
         <w:t xml:space="preserve"> and send an email to the property using </w:t>
       </w:r>
@@ -179,6 +182,7 @@
       <w:r>
         <w:rPr>
           <w:rFonts w:eastAsia="Times New Roman" w:cstheme="minorHAnsi"/>
+          <w:highlight w:val="yellow"/>
         </w:rPr>
         <w:t>MailKit</w:t>
       </w:r>
@@ -186,6 +190,7 @@
       <w:r>
         <w:rPr>
           <w:rFonts w:eastAsia="Times New Roman" w:cstheme="minorHAnsi"/>
+          <w:highlight w:val="yellow"/>
         </w:rPr>
         <w:t xml:space="preserve"> API</w:t>
       </w:r>
@@ -200,47 +205,68 @@
         <w:rPr>
           <w:rFonts w:eastAsia="Times New Roman" w:cstheme="minorHAnsi"/>
         </w:rPr>
-        <w:t xml:space="preserve">(10 points) </w:t>
-      </w:r>
-      <w:r>
-        <w:rPr>
-          <w:rFonts w:eastAsia="Times New Roman" w:cstheme="minorHAnsi"/>
+        <w:t>(</w:t>
+      </w:r>
+      <w:r>
+        <w:rPr>
+          <w:rFonts w:eastAsia="Times New Roman" w:cstheme="minorHAnsi"/>
+          <w:highlight w:val="yellow"/>
+        </w:rPr>
+        <w:t xml:space="preserve">10 points) </w:t>
+      </w:r>
+      <w:r>
+        <w:rPr>
+          <w:rFonts w:eastAsia="Times New Roman" w:cstheme="minorHAnsi"/>
+          <w:highlight w:val="yellow"/>
         </w:rPr>
         <w:t>As an anonymous user, I want to be able to see the location of the property, neighborhood highlights</w:t>
       </w:r>
       <w:r>
         <w:rPr>
           <w:rFonts w:eastAsia="Times New Roman" w:cstheme="minorHAnsi"/>
+          <w:highlight w:val="yellow"/>
         </w:rPr>
         <w:t xml:space="preserve"> (points of interest)</w:t>
       </w:r>
       <w:r>
         <w:rPr>
           <w:rFonts w:eastAsia="Times New Roman" w:cstheme="minorHAnsi"/>
+          <w:highlight w:val="yellow"/>
         </w:rPr>
         <w:t>, and the property’s amenities</w:t>
       </w:r>
       <w:r>
         <w:rPr>
           <w:rFonts w:eastAsia="Times New Roman" w:cstheme="minorHAnsi"/>
-        </w:rPr>
-        <w:t xml:space="preserve"> using Google Location API</w:t>
-      </w:r>
-      <w:r>
-        <w:rPr>
-          <w:rFonts w:eastAsia="Times New Roman" w:cstheme="minorHAnsi"/>
+          <w:highlight w:val="yellow"/>
+        </w:rPr>
+        <w:t xml:space="preserve"> using Google Location </w:t>
+      </w:r>
+      <w:r>
+        <w:rPr>
+          <w:rFonts w:eastAsia="Times New Roman" w:cstheme="minorHAnsi"/>
+          <w:highlight w:val="yellow"/>
+        </w:rPr>
+        <w:t>API</w:t>
+      </w:r>
+      <w:r>
+        <w:rPr>
+          <w:rFonts w:eastAsia="Times New Roman" w:cstheme="minorHAnsi"/>
+          <w:highlight w:val="yellow"/>
         </w:rPr>
         <w:t>,</w:t>
       </w:r>
       <w:r>
         <w:rPr>
           <w:rFonts w:eastAsia="Times New Roman" w:cstheme="minorHAnsi"/>
+          <w:highlight w:val="yellow"/>
         </w:rPr>
         <w:t xml:space="preserve"> Google Cities API</w:t>
       </w:r>
       <w:r>
         <w:rPr>
           <w:rFonts w:eastAsia="Times New Roman" w:cstheme="minorHAnsi"/>
+          <w:highlight w:val="yellow"/>
         </w:rPr>
         <w:t xml:space="preserve">, and </w:t>
       </w:r>
@@ -248,165 +274,160 @@
       <w:r>
         <w:rPr>
           <w:rFonts w:eastAsia="Times New Roman" w:cstheme="minorHAnsi"/>
+          <w:highlight w:val="yellow"/>
         </w:rPr>
         <w:t>TeleportPublicAPI</w:t>
-      </w:r>
-      <w:proofErr w:type="spellEnd"/>
-    </w:p>
-    <w:p>
-      <w:pPr>
-        <w:rPr>
-          <w:rFonts w:eastAsia="Times New Roman" w:cstheme="minorHAnsi"/>
-        </w:rPr>
-      </w:pPr>
-      <w:r>
-        <w:rPr>
-          <w:rFonts w:eastAsia="Times New Roman" w:cstheme="minorHAnsi"/>
-          <w:b/>
-          <w:bCs/>
-        </w:rPr>
-        <w:t>Customer</w:t>
-      </w:r>
-    </w:p>
-    <w:p>
-      <w:pPr>
-        <w:rPr>
-          <w:rFonts w:eastAsia="Times New Roman" w:cstheme="minorHAnsi"/>
-        </w:rPr>
-      </w:pPr>
-      <w:r>
-        <w:rPr>
-          <w:rFonts w:eastAsia="Times New Roman" w:cstheme="minorHAnsi"/>
-          <w:highlight w:val="yellow"/>
-        </w:rPr>
-        <w:t xml:space="preserve">(2.5 points) </w:t>
-      </w:r>
-      <w:r>
-        <w:rPr>
-          <w:rFonts w:eastAsia="Times New Roman" w:cstheme="minorHAnsi"/>
-          <w:highlight w:val="yellow"/>
-        </w:rPr>
-        <w:t>As a customer, I want to view my property’s current vacancies in the event I want to change units at the conclusion of my lease</w:t>
-      </w:r>
-    </w:p>
-    <w:p>
-      <w:pPr>
-        <w:rPr>
-          <w:rFonts w:eastAsia="Times New Roman" w:cstheme="minorHAnsi"/>
-        </w:rPr>
-      </w:pPr>
-      <w:r>
-        <w:rPr>
-          <w:rFonts w:eastAsia="Times New Roman" w:cstheme="minorHAnsi"/>
-        </w:rPr>
-        <w:t xml:space="preserve">(5 points) </w:t>
-      </w:r>
-      <w:r>
-        <w:rPr>
-          <w:rFonts w:eastAsia="Times New Roman" w:cstheme="minorHAnsi"/>
-        </w:rPr>
-        <w:t>As a customer, I want to be able to pay my rent from the resident portal</w:t>
-      </w:r>
-      <w:r>
-        <w:rPr>
-          <w:rFonts w:eastAsia="Times New Roman" w:cstheme="minorHAnsi"/>
-        </w:rPr>
-        <w:t xml:space="preserve"> using </w:t>
-      </w:r>
-      <w:proofErr w:type="spellStart"/>
-      <w:r>
-        <w:rPr>
-          <w:rFonts w:eastAsia="Times New Roman" w:cstheme="minorHAnsi"/>
-        </w:rPr>
-        <w:t>Paypal</w:t>
-      </w:r>
-      <w:proofErr w:type="spellEnd"/>
-      <w:r>
-        <w:rPr>
-          <w:rFonts w:eastAsia="Times New Roman" w:cstheme="minorHAnsi"/>
-        </w:rPr>
-        <w:t xml:space="preserve"> API</w:t>
-      </w:r>
-    </w:p>
-    <w:p>
-      <w:pPr>
-        <w:rPr>
-          <w:rFonts w:eastAsia="Times New Roman" w:cstheme="minorHAnsi"/>
-        </w:rPr>
-      </w:pPr>
-      <w:r>
-        <w:rPr>
-          <w:rFonts w:eastAsia="Times New Roman" w:cstheme="minorHAnsi"/>
-          <w:highlight w:val="yellow"/>
-        </w:rPr>
-        <w:t xml:space="preserve">(15 points) </w:t>
-      </w:r>
-      <w:r>
-        <w:rPr>
-          <w:rFonts w:eastAsia="Times New Roman" w:cstheme="minorHAnsi"/>
-          <w:highlight w:val="yellow"/>
-        </w:rPr>
-        <w:t xml:space="preserve">As a customer, I want </w:t>
-      </w:r>
-      <w:r>
-        <w:rPr>
-          <w:rFonts w:eastAsia="Times New Roman" w:cstheme="minorHAnsi"/>
-          <w:highlight w:val="yellow"/>
-        </w:rPr>
-        <w:t>to be able to engage a Navigation Bot which will help direct me to resources which can help me solve simple maintenance problems</w:t>
-      </w:r>
-    </w:p>
-    <w:p>
-      <w:r>
-        <w:rPr>
-          <w:highlight w:val="yellow"/>
-        </w:rPr>
-        <w:t xml:space="preserve">(7.5 points) </w:t>
-      </w:r>
-      <w:r>
-        <w:rPr>
-          <w:highlight w:val="yellow"/>
-        </w:rPr>
-        <w:t>As a customer, I want to be able to send a video</w:t>
-      </w:r>
-      <w:r>
-        <w:rPr>
-          <w:highlight w:val="yellow"/>
-        </w:rPr>
-        <w:t xml:space="preserve"> via the application</w:t>
-      </w:r>
-      <w:r>
-        <w:rPr>
-          <w:highlight w:val="yellow"/>
-        </w:rPr>
-        <w:t xml:space="preserve"> </w:t>
-      </w:r>
-      <w:r>
-        <w:rPr>
-          <w:highlight w:val="yellow"/>
-        </w:rPr>
-        <w:t xml:space="preserve">along with </w:t>
-      </w:r>
-      <w:r>
-        <w:rPr>
-          <w:highlight w:val="yellow"/>
-        </w:rPr>
-        <w:t>details to a maintenance technic</w:t>
       </w:r>
       <w:bookmarkStart w:id="0" w:name="_GoBack"/>
       <w:bookmarkEnd w:id="0"/>
-      <w:r>
-        <w:rPr>
-          <w:highlight w:val="yellow"/>
-        </w:rPr>
-        <w:t>ian in the event the maintenance bot cannot help me resolve my issue</w:t>
-      </w:r>
-    </w:p>
-    <w:p>
-      <w:r>
+      <w:proofErr w:type="spellEnd"/>
+    </w:p>
+    <w:p>
+      <w:pPr>
+        <w:rPr>
+          <w:rFonts w:eastAsia="Times New Roman" w:cstheme="minorHAnsi"/>
+        </w:rPr>
+      </w:pPr>
+      <w:r>
+        <w:rPr>
+          <w:rFonts w:eastAsia="Times New Roman" w:cstheme="minorHAnsi"/>
+          <w:b/>
+          <w:bCs/>
+        </w:rPr>
+        <w:t>Customer</w:t>
+      </w:r>
+    </w:p>
+    <w:p>
+      <w:pPr>
+        <w:rPr>
+          <w:rFonts w:eastAsia="Times New Roman" w:cstheme="minorHAnsi"/>
+        </w:rPr>
+      </w:pPr>
+      <w:r>
+        <w:rPr>
+          <w:rFonts w:eastAsia="Times New Roman" w:cstheme="minorHAnsi"/>
+          <w:highlight w:val="yellow"/>
+        </w:rPr>
+        <w:t xml:space="preserve">(2.5 points) </w:t>
+      </w:r>
+      <w:r>
+        <w:rPr>
+          <w:rFonts w:eastAsia="Times New Roman" w:cstheme="minorHAnsi"/>
+          <w:highlight w:val="yellow"/>
+        </w:rPr>
+        <w:t>As a customer, I want to view my property’s current vacancies in the event I want to change units at the conclusion of my lease</w:t>
+      </w:r>
+    </w:p>
+    <w:p>
+      <w:pPr>
+        <w:rPr>
+          <w:rFonts w:eastAsia="Times New Roman" w:cstheme="minorHAnsi"/>
+        </w:rPr>
+      </w:pPr>
+      <w:r>
+        <w:rPr>
+          <w:rFonts w:eastAsia="Times New Roman" w:cstheme="minorHAnsi"/>
+        </w:rPr>
         <w:t xml:space="preserve">(5 points) </w:t>
       </w:r>
       <w:r>
+        <w:rPr>
+          <w:rFonts w:eastAsia="Times New Roman" w:cstheme="minorHAnsi"/>
+        </w:rPr>
+        <w:t>As a customer, I want to be able to pay my rent from the resident portal</w:t>
+      </w:r>
+      <w:r>
+        <w:rPr>
+          <w:rFonts w:eastAsia="Times New Roman" w:cstheme="minorHAnsi"/>
+        </w:rPr>
+        <w:t xml:space="preserve"> using </w:t>
+      </w:r>
+      <w:proofErr w:type="spellStart"/>
+      <w:r>
+        <w:rPr>
+          <w:rFonts w:eastAsia="Times New Roman" w:cstheme="minorHAnsi"/>
+        </w:rPr>
+        <w:t>Paypal</w:t>
+      </w:r>
+      <w:proofErr w:type="spellEnd"/>
+      <w:r>
+        <w:rPr>
+          <w:rFonts w:eastAsia="Times New Roman" w:cstheme="minorHAnsi"/>
+        </w:rPr>
+        <w:t xml:space="preserve"> API</w:t>
+      </w:r>
+    </w:p>
+    <w:p>
+      <w:pPr>
+        <w:rPr>
+          <w:rFonts w:eastAsia="Times New Roman" w:cstheme="minorHAnsi"/>
+        </w:rPr>
+      </w:pPr>
+      <w:r>
+        <w:rPr>
+          <w:rFonts w:eastAsia="Times New Roman" w:cstheme="minorHAnsi"/>
+          <w:highlight w:val="yellow"/>
+        </w:rPr>
+        <w:t xml:space="preserve">(15 points) </w:t>
+      </w:r>
+      <w:r>
+        <w:rPr>
+          <w:rFonts w:eastAsia="Times New Roman" w:cstheme="minorHAnsi"/>
+          <w:highlight w:val="yellow"/>
+        </w:rPr>
+        <w:t xml:space="preserve">As a customer, I want </w:t>
+      </w:r>
+      <w:r>
+        <w:rPr>
+          <w:rFonts w:eastAsia="Times New Roman" w:cstheme="minorHAnsi"/>
+          <w:highlight w:val="yellow"/>
+        </w:rPr>
+        <w:t>to be able to engage a Navigation Bot which will help direct me to resources which can help me solve simple maintenance problems</w:t>
+      </w:r>
+    </w:p>
+    <w:p>
+      <w:r>
+        <w:rPr>
+          <w:highlight w:val="yellow"/>
+        </w:rPr>
+        <w:t xml:space="preserve">(7.5 points) </w:t>
+      </w:r>
+      <w:r>
+        <w:rPr>
+          <w:highlight w:val="yellow"/>
+        </w:rPr>
+        <w:t>As a customer, I want to be able to send a video</w:t>
+      </w:r>
+      <w:r>
+        <w:rPr>
+          <w:highlight w:val="yellow"/>
+        </w:rPr>
+        <w:t xml:space="preserve"> via the application</w:t>
+      </w:r>
+      <w:r>
+        <w:rPr>
+          <w:highlight w:val="yellow"/>
+        </w:rPr>
+        <w:t xml:space="preserve"> </w:t>
+      </w:r>
+      <w:r>
+        <w:rPr>
+          <w:highlight w:val="yellow"/>
+        </w:rPr>
+        <w:t xml:space="preserve">along with </w:t>
+      </w:r>
+      <w:r>
+        <w:rPr>
+          <w:highlight w:val="yellow"/>
+        </w:rPr>
+        <w:t>details to a maintenance technician in the event the maintenance bot cannot help me resolve my issue</w:t>
+      </w:r>
+    </w:p>
+    <w:p>
+      <w:r>
+        <w:t xml:space="preserve">(5 points) </w:t>
+      </w:r>
+      <w:r>
         <w:t>As a customer, I want to be able to see the maintenance feedback within the application which contains the estimated time of completion for the maintenance request</w:t>
       </w:r>
     </w:p>
@@ -480,9 +501,15 @@
     </w:p>
     <w:p>
       <w:r>
+        <w:rPr>
+          <w:highlight w:val="yellow"/>
+        </w:rPr>
         <w:t xml:space="preserve">(5 points) </w:t>
       </w:r>
       <w:r>
+        <w:rPr>
+          <w:highlight w:val="yellow"/>
+        </w:rPr>
         <w:t>As a manager, I want to be able to approve accounts and assign them as either a Resident or Maintenance Tech</w:t>
       </w:r>
     </w:p>

</xml_diff>

<commit_message>
Modified registration process so only a manager and unassigned user can register.  Manager now has the capability to assign unassigned users to their roles while simultaneously instantiating a new object of either the resident or maintenanceTech class
</commit_message>
<xml_diff>
--- a/Rental_Management_User_Stories.docx
+++ b/Rental_Management_User_Stories.docx
@@ -278,179 +278,190 @@
         </w:rPr>
         <w:t>TeleportPublicAPI</w:t>
       </w:r>
+      <w:proofErr w:type="spellEnd"/>
+    </w:p>
+    <w:p>
+      <w:pPr>
+        <w:rPr>
+          <w:rFonts w:eastAsia="Times New Roman" w:cstheme="minorHAnsi"/>
+        </w:rPr>
+      </w:pPr>
+      <w:r>
+        <w:rPr>
+          <w:rFonts w:eastAsia="Times New Roman" w:cstheme="minorHAnsi"/>
+          <w:b/>
+          <w:bCs/>
+        </w:rPr>
+        <w:t>Customer</w:t>
+      </w:r>
+    </w:p>
+    <w:p>
+      <w:pPr>
+        <w:rPr>
+          <w:rFonts w:eastAsia="Times New Roman" w:cstheme="minorHAnsi"/>
+        </w:rPr>
+      </w:pPr>
+      <w:r>
+        <w:rPr>
+          <w:rFonts w:eastAsia="Times New Roman" w:cstheme="minorHAnsi"/>
+          <w:highlight w:val="yellow"/>
+        </w:rPr>
+        <w:t xml:space="preserve">(2.5 points) </w:t>
+      </w:r>
+      <w:r>
+        <w:rPr>
+          <w:rFonts w:eastAsia="Times New Roman" w:cstheme="minorHAnsi"/>
+          <w:highlight w:val="yellow"/>
+        </w:rPr>
+        <w:t>As a customer, I want to view my property’s current vacancies in the event I want to change units at the conclusion of my lease</w:t>
+      </w:r>
+    </w:p>
+    <w:p>
+      <w:pPr>
+        <w:rPr>
+          <w:rFonts w:eastAsia="Times New Roman" w:cstheme="minorHAnsi"/>
+        </w:rPr>
+      </w:pPr>
+      <w:r>
+        <w:rPr>
+          <w:rFonts w:eastAsia="Times New Roman" w:cstheme="minorHAnsi"/>
+          <w:highlight w:val="yellow"/>
+        </w:rPr>
+        <w:t xml:space="preserve">(5 points) </w:t>
+      </w:r>
+      <w:r>
+        <w:rPr>
+          <w:rFonts w:eastAsia="Times New Roman" w:cstheme="minorHAnsi"/>
+          <w:highlight w:val="yellow"/>
+        </w:rPr>
+        <w:t>As a customer, I want to be able to pay my rent from the resident portal</w:t>
+      </w:r>
+      <w:r>
+        <w:rPr>
+          <w:rFonts w:eastAsia="Times New Roman" w:cstheme="minorHAnsi"/>
+          <w:highlight w:val="yellow"/>
+        </w:rPr>
+        <w:t xml:space="preserve"> using </w:t>
+      </w:r>
+      <w:proofErr w:type="spellStart"/>
+      <w:r>
+        <w:rPr>
+          <w:rFonts w:eastAsia="Times New Roman" w:cstheme="minorHAnsi"/>
+          <w:highlight w:val="yellow"/>
+        </w:rPr>
+        <w:t>Paypal</w:t>
+      </w:r>
+      <w:proofErr w:type="spellEnd"/>
+      <w:r>
+        <w:rPr>
+          <w:rFonts w:eastAsia="Times New Roman" w:cstheme="minorHAnsi"/>
+          <w:highlight w:val="yellow"/>
+        </w:rPr>
+        <w:t xml:space="preserve"> API</w:t>
+      </w:r>
+    </w:p>
+    <w:p>
+      <w:pPr>
+        <w:rPr>
+          <w:rFonts w:eastAsia="Times New Roman" w:cstheme="minorHAnsi"/>
+        </w:rPr>
+      </w:pPr>
+      <w:r>
+        <w:rPr>
+          <w:rFonts w:eastAsia="Times New Roman" w:cstheme="minorHAnsi"/>
+          <w:highlight w:val="yellow"/>
+        </w:rPr>
+        <w:t xml:space="preserve">(15 points) </w:t>
+      </w:r>
+      <w:r>
+        <w:rPr>
+          <w:rFonts w:eastAsia="Times New Roman" w:cstheme="minorHAnsi"/>
+          <w:highlight w:val="yellow"/>
+        </w:rPr>
+        <w:t xml:space="preserve">As a customer, I want </w:t>
+      </w:r>
+      <w:r>
+        <w:rPr>
+          <w:rFonts w:eastAsia="Times New Roman" w:cstheme="minorHAnsi"/>
+          <w:highlight w:val="yellow"/>
+        </w:rPr>
+        <w:t>to be able to engage a Navigation Bot which will help direct me to resources which can help me solve simple maintenance problems</w:t>
+      </w:r>
+    </w:p>
+    <w:p>
+      <w:r>
+        <w:rPr>
+          <w:highlight w:val="yellow"/>
+        </w:rPr>
+        <w:t xml:space="preserve">(7.5 points) </w:t>
+      </w:r>
+      <w:r>
+        <w:rPr>
+          <w:highlight w:val="yellow"/>
+        </w:rPr>
+        <w:t>As a customer, I want to be able to send a video</w:t>
+      </w:r>
+      <w:r>
+        <w:rPr>
+          <w:highlight w:val="yellow"/>
+        </w:rPr>
+        <w:t xml:space="preserve"> via the application</w:t>
+      </w:r>
+      <w:r>
+        <w:rPr>
+          <w:highlight w:val="yellow"/>
+        </w:rPr>
+        <w:t xml:space="preserve"> </w:t>
+      </w:r>
+      <w:r>
+        <w:rPr>
+          <w:highlight w:val="yellow"/>
+        </w:rPr>
+        <w:t xml:space="preserve">along with </w:t>
+      </w:r>
+      <w:r>
+        <w:rPr>
+          <w:highlight w:val="yellow"/>
+        </w:rPr>
+        <w:t>details to a maintenance technician in the event the maintenance bot cannot help me resolve my issue</w:t>
+      </w:r>
+    </w:p>
+    <w:p>
+      <w:r>
+        <w:t xml:space="preserve">(5 points) </w:t>
+      </w:r>
+      <w:r>
+        <w:t>As a customer, I want to be able to see the maintenance feedback within the application which contains the estimated time of completion for the maintenance request</w:t>
+      </w:r>
+    </w:p>
+    <w:p>
+      <w:pPr>
+        <w:rPr>
+          <w:b/>
+          <w:bCs/>
+        </w:rPr>
+      </w:pPr>
+      <w:r>
+        <w:rPr>
+          <w:b/>
+          <w:bCs/>
+        </w:rPr>
+        <w:t>Maintenance</w:t>
+      </w:r>
+    </w:p>
+    <w:p>
       <w:bookmarkStart w:id="0" w:name="_GoBack"/>
       <w:bookmarkEnd w:id="0"/>
-      <w:proofErr w:type="spellEnd"/>
-    </w:p>
-    <w:p>
-      <w:pPr>
-        <w:rPr>
-          <w:rFonts w:eastAsia="Times New Roman" w:cstheme="minorHAnsi"/>
-        </w:rPr>
-      </w:pPr>
-      <w:r>
-        <w:rPr>
-          <w:rFonts w:eastAsia="Times New Roman" w:cstheme="minorHAnsi"/>
-          <w:b/>
-          <w:bCs/>
-        </w:rPr>
-        <w:t>Customer</w:t>
-      </w:r>
-    </w:p>
-    <w:p>
-      <w:pPr>
-        <w:rPr>
-          <w:rFonts w:eastAsia="Times New Roman" w:cstheme="minorHAnsi"/>
-        </w:rPr>
-      </w:pPr>
-      <w:r>
-        <w:rPr>
-          <w:rFonts w:eastAsia="Times New Roman" w:cstheme="minorHAnsi"/>
+      <w:r>
+        <w:rPr>
           <w:highlight w:val="yellow"/>
         </w:rPr>
         <w:t xml:space="preserve">(2.5 points) </w:t>
       </w:r>
       <w:r>
         <w:rPr>
-          <w:rFonts w:eastAsia="Times New Roman" w:cstheme="minorHAnsi"/>
-          <w:highlight w:val="yellow"/>
-        </w:rPr>
-        <w:t>As a customer, I want to view my property’s current vacancies in the event I want to change units at the conclusion of my lease</w:t>
-      </w:r>
-    </w:p>
-    <w:p>
-      <w:pPr>
-        <w:rPr>
-          <w:rFonts w:eastAsia="Times New Roman" w:cstheme="minorHAnsi"/>
-        </w:rPr>
-      </w:pPr>
-      <w:r>
-        <w:rPr>
-          <w:rFonts w:eastAsia="Times New Roman" w:cstheme="minorHAnsi"/>
-        </w:rPr>
-        <w:t xml:space="preserve">(5 points) </w:t>
-      </w:r>
-      <w:r>
-        <w:rPr>
-          <w:rFonts w:eastAsia="Times New Roman" w:cstheme="minorHAnsi"/>
-        </w:rPr>
-        <w:t>As a customer, I want to be able to pay my rent from the resident portal</w:t>
-      </w:r>
-      <w:r>
-        <w:rPr>
-          <w:rFonts w:eastAsia="Times New Roman" w:cstheme="minorHAnsi"/>
-        </w:rPr>
-        <w:t xml:space="preserve"> using </w:t>
-      </w:r>
-      <w:proofErr w:type="spellStart"/>
-      <w:r>
-        <w:rPr>
-          <w:rFonts w:eastAsia="Times New Roman" w:cstheme="minorHAnsi"/>
-        </w:rPr>
-        <w:t>Paypal</w:t>
-      </w:r>
-      <w:proofErr w:type="spellEnd"/>
-      <w:r>
-        <w:rPr>
-          <w:rFonts w:eastAsia="Times New Roman" w:cstheme="minorHAnsi"/>
-        </w:rPr>
-        <w:t xml:space="preserve"> API</w:t>
-      </w:r>
-    </w:p>
-    <w:p>
-      <w:pPr>
-        <w:rPr>
-          <w:rFonts w:eastAsia="Times New Roman" w:cstheme="minorHAnsi"/>
-        </w:rPr>
-      </w:pPr>
-      <w:r>
-        <w:rPr>
-          <w:rFonts w:eastAsia="Times New Roman" w:cstheme="minorHAnsi"/>
-          <w:highlight w:val="yellow"/>
-        </w:rPr>
-        <w:t xml:space="preserve">(15 points) </w:t>
-      </w:r>
-      <w:r>
-        <w:rPr>
-          <w:rFonts w:eastAsia="Times New Roman" w:cstheme="minorHAnsi"/>
-          <w:highlight w:val="yellow"/>
-        </w:rPr>
-        <w:t xml:space="preserve">As a customer, I want </w:t>
-      </w:r>
-      <w:r>
-        <w:rPr>
-          <w:rFonts w:eastAsia="Times New Roman" w:cstheme="minorHAnsi"/>
-          <w:highlight w:val="yellow"/>
-        </w:rPr>
-        <w:t>to be able to engage a Navigation Bot which will help direct me to resources which can help me solve simple maintenance problems</w:t>
-      </w:r>
-    </w:p>
-    <w:p>
-      <w:r>
-        <w:rPr>
-          <w:highlight w:val="yellow"/>
-        </w:rPr>
-        <w:t xml:space="preserve">(7.5 points) </w:t>
-      </w:r>
-      <w:r>
-        <w:rPr>
-          <w:highlight w:val="yellow"/>
-        </w:rPr>
-        <w:t>As a customer, I want to be able to send a video</w:t>
-      </w:r>
-      <w:r>
-        <w:rPr>
-          <w:highlight w:val="yellow"/>
-        </w:rPr>
-        <w:t xml:space="preserve"> via the application</w:t>
-      </w:r>
-      <w:r>
-        <w:rPr>
-          <w:highlight w:val="yellow"/>
-        </w:rPr>
-        <w:t xml:space="preserve"> </w:t>
-      </w:r>
-      <w:r>
-        <w:rPr>
-          <w:highlight w:val="yellow"/>
-        </w:rPr>
-        <w:t xml:space="preserve">along with </w:t>
-      </w:r>
-      <w:r>
-        <w:rPr>
-          <w:highlight w:val="yellow"/>
-        </w:rPr>
-        <w:t>details to a maintenance technician in the event the maintenance bot cannot help me resolve my issue</w:t>
-      </w:r>
-    </w:p>
-    <w:p>
-      <w:r>
-        <w:t xml:space="preserve">(5 points) </w:t>
-      </w:r>
-      <w:r>
-        <w:t>As a customer, I want to be able to see the maintenance feedback within the application which contains the estimated time of completion for the maintenance request</w:t>
-      </w:r>
-    </w:p>
-    <w:p>
-      <w:pPr>
-        <w:rPr>
-          <w:b/>
-          <w:bCs/>
-        </w:rPr>
-      </w:pPr>
-      <w:r>
-        <w:rPr>
-          <w:b/>
-          <w:bCs/>
-        </w:rPr>
-        <w:t>Maintenance</w:t>
-      </w:r>
-    </w:p>
-    <w:p>
-      <w:r>
-        <w:t xml:space="preserve">(2.5 points) </w:t>
-      </w:r>
-      <w:r>
+          <w:highlight w:val="yellow"/>
+        </w:rPr>
         <w:t>As a maintenance technician, I want to see a list of all pending maintenance requests</w:t>
       </w:r>
     </w:p>

</xml_diff>

<commit_message>
Completed a lot of front end work revising the views on the anonymous user and managers sections
</commit_message>
<xml_diff>
--- a/Rental_Management_User_Stories.docx
+++ b/Rental_Management_User_Stories.docx
@@ -428,9 +428,15 @@
     </w:p>
     <w:p>
       <w:r>
+        <w:rPr>
+          <w:highlight w:val="yellow"/>
+        </w:rPr>
         <w:t xml:space="preserve">(5 points) </w:t>
       </w:r>
       <w:r>
+        <w:rPr>
+          <w:highlight w:val="yellow"/>
+        </w:rPr>
         <w:t>As a customer, I want to be able to see the maintenance feedback within the application which contains the estimated time of completion for the maintenance request</w:t>
       </w:r>
     </w:p>
@@ -447,6 +453,72 @@
           <w:bCs/>
         </w:rPr>
         <w:t>Maintenance</w:t>
+      </w:r>
+    </w:p>
+    <w:p>
+      <w:r>
+        <w:rPr>
+          <w:highlight w:val="yellow"/>
+        </w:rPr>
+        <w:t xml:space="preserve">(2.5 points) </w:t>
+      </w:r>
+      <w:r>
+        <w:rPr>
+          <w:highlight w:val="yellow"/>
+        </w:rPr>
+        <w:t>As a maintenance technician, I want to see a list of all pending maintenance requests</w:t>
+      </w:r>
+    </w:p>
+    <w:p>
+      <w:r>
+        <w:rPr>
+          <w:highlight w:val="yellow"/>
+        </w:rPr>
+        <w:t xml:space="preserve">(5 points) </w:t>
+      </w:r>
+      <w:r>
+        <w:rPr>
+          <w:highlight w:val="yellow"/>
+        </w:rPr>
+        <w:t>As a maintenance technician, I want to see a single maintenance request and its details including the video</w:t>
+      </w:r>
+      <w:r>
+        <w:rPr>
+          <w:highlight w:val="yellow"/>
+        </w:rPr>
+        <w:t xml:space="preserve"> within the application</w:t>
+      </w:r>
+    </w:p>
+    <w:p>
+      <w:r>
+        <w:rPr>
+          <w:highlight w:val="yellow"/>
+        </w:rPr>
+        <w:t xml:space="preserve">(5 points) </w:t>
+      </w:r>
+      <w:r>
+        <w:rPr>
+          <w:highlight w:val="yellow"/>
+        </w:rPr>
+        <w:t>As a maintenance technician, I want to be able to send feedback to the customer</w:t>
+      </w:r>
+      <w:r>
+        <w:rPr>
+          <w:highlight w:val="yellow"/>
+        </w:rPr>
+        <w:t xml:space="preserve"> </w:t>
+      </w:r>
+      <w:r>
+        <w:rPr>
+          <w:highlight w:val="yellow"/>
+        </w:rPr>
+        <w:t>within the application</w:t>
+      </w:r>
+      <w:r>
+        <w:rPr>
+          <w:highlight w:val="yellow"/>
+        </w:rPr>
+        <w:t xml:space="preserve"> detailing the request time projected completion status</w:t>
       </w:r>
     </w:p>
     <w:p>
@@ -462,42 +534,6 @@
         <w:rPr>
           <w:highlight w:val="yellow"/>
         </w:rPr>
-        <w:t>As a maintenance technician, I want to see a list of all pending maintenance requests</w:t>
-      </w:r>
-    </w:p>
-    <w:p>
-      <w:r>
-        <w:t xml:space="preserve">(5 points) </w:t>
-      </w:r>
-      <w:r>
-        <w:t>As a maintenance technician, I want to see a single maintenance request and its details including the video</w:t>
-      </w:r>
-      <w:r>
-        <w:t xml:space="preserve"> within the application</w:t>
-      </w:r>
-    </w:p>
-    <w:p>
-      <w:r>
-        <w:t xml:space="preserve">(5 points) </w:t>
-      </w:r>
-      <w:r>
-        <w:t>As a maintenance technician, I want to be able to send feedback to the customer</w:t>
-      </w:r>
-      <w:r>
-        <w:t xml:space="preserve"> </w:t>
-      </w:r>
-      <w:r>
-        <w:t>within the application</w:t>
-      </w:r>
-      <w:r>
-        <w:t xml:space="preserve"> detailing the request time projected completion status</w:t>
-      </w:r>
-    </w:p>
-    <w:p>
-      <w:r>
-        <w:t xml:space="preserve">(2.5 points) </w:t>
-      </w:r>
-      <w:r>
         <w:t>As a maintenance technician, I want to be able to complete a maintenance request</w:t>
       </w:r>
     </w:p>
@@ -546,16 +582,33 @@
       </w:r>
     </w:p>
     <w:p>
-      <w:r>
+      <w:pPr>
+        <w:rPr>
+          <w:highlight w:val="yellow"/>
+        </w:rPr>
+      </w:pPr>
+      <w:r>
+        <w:rPr>
+          <w:highlight w:val="yellow"/>
+        </w:rPr>
         <w:t xml:space="preserve">(15 points) </w:t>
       </w:r>
       <w:r>
+        <w:rPr>
+          <w:highlight w:val="yellow"/>
+        </w:rPr>
         <w:t>As a manager, I want to be able to view various data analytics of the property</w:t>
       </w:r>
       <w:r>
+        <w:rPr>
+          <w:highlight w:val="yellow"/>
+        </w:rPr>
         <w:t xml:space="preserve"> using Chart.JS</w:t>
       </w:r>
       <w:r>
+        <w:rPr>
+          <w:highlight w:val="yellow"/>
+        </w:rPr>
         <w:t>.  This would include the following reports:</w:t>
       </w:r>
     </w:p>
@@ -566,8 +619,14 @@
           <w:ilvl w:val="0"/>
           <w:numId w:val="1"/>
         </w:numPr>
-      </w:pPr>
-      <w:r>
+        <w:rPr>
+          <w:highlight w:val="yellow"/>
+        </w:rPr>
+      </w:pPr>
+      <w:r>
+        <w:rPr>
+          <w:highlight w:val="yellow"/>
+        </w:rPr>
         <w:t>Monthly revenue intake</w:t>
       </w:r>
     </w:p>
@@ -578,8 +637,14 @@
           <w:ilvl w:val="0"/>
           <w:numId w:val="1"/>
         </w:numPr>
-      </w:pPr>
-      <w:r>
+        <w:rPr>
+          <w:highlight w:val="yellow"/>
+        </w:rPr>
+      </w:pPr>
+      <w:r>
+        <w:rPr>
+          <w:highlight w:val="yellow"/>
+        </w:rPr>
         <w:t>Quarterly earnings</w:t>
       </w:r>
     </w:p>
@@ -590,8 +655,14 @@
           <w:ilvl w:val="0"/>
           <w:numId w:val="1"/>
         </w:numPr>
-      </w:pPr>
-      <w:r>
+        <w:rPr>
+          <w:highlight w:val="yellow"/>
+        </w:rPr>
+      </w:pPr>
+      <w:r>
+        <w:rPr>
+          <w:highlight w:val="yellow"/>
+        </w:rPr>
         <w:t>Yearly bar graph showing monthly percentage of occupancy</w:t>
       </w:r>
     </w:p>
@@ -602,16 +673,28 @@
           <w:ilvl w:val="0"/>
           <w:numId w:val="1"/>
         </w:numPr>
-      </w:pPr>
-      <w:r>
+        <w:rPr>
+          <w:highlight w:val="yellow"/>
+        </w:rPr>
+      </w:pPr>
+      <w:r>
+        <w:rPr>
+          <w:highlight w:val="yellow"/>
+        </w:rPr>
         <w:t xml:space="preserve">Projected vacancy amounts in 30, 60, and </w:t>
       </w:r>
       <w:proofErr w:type="gramStart"/>
       <w:r>
+        <w:rPr>
+          <w:highlight w:val="yellow"/>
+        </w:rPr>
         <w:t>90 day</w:t>
       </w:r>
       <w:proofErr w:type="gramEnd"/>
       <w:r>
+        <w:rPr>
+          <w:highlight w:val="yellow"/>
+        </w:rPr>
         <w:t xml:space="preserve"> increments</w:t>
       </w:r>
     </w:p>
@@ -622,8 +705,14 @@
           <w:ilvl w:val="0"/>
           <w:numId w:val="1"/>
         </w:numPr>
-      </w:pPr>
-      <w:r>
+        <w:rPr>
+          <w:highlight w:val="yellow"/>
+        </w:rPr>
+      </w:pPr>
+      <w:r>
+        <w:rPr>
+          <w:highlight w:val="yellow"/>
+        </w:rPr>
         <w:t>Yearly bar graph showing the monthly maintenance request completion percentage</w:t>
       </w:r>
     </w:p>
@@ -634,8 +723,14 @@
           <w:ilvl w:val="0"/>
           <w:numId w:val="1"/>
         </w:numPr>
-      </w:pPr>
-      <w:r>
+        <w:rPr>
+          <w:highlight w:val="yellow"/>
+        </w:rPr>
+      </w:pPr>
+      <w:r>
+        <w:rPr>
+          <w:highlight w:val="yellow"/>
+        </w:rPr>
         <w:t>Bar graph showing average maintenance completion time by maintenance technician</w:t>
       </w:r>
     </w:p>
@@ -646,8 +741,14 @@
           <w:ilvl w:val="0"/>
           <w:numId w:val="1"/>
         </w:numPr>
-      </w:pPr>
-      <w:r>
+        <w:rPr>
+          <w:highlight w:val="yellow"/>
+        </w:rPr>
+      </w:pPr>
+      <w:r>
+        <w:rPr>
+          <w:highlight w:val="yellow"/>
+        </w:rPr>
         <w:t>Bar graph showing customer maintenance satisfaction</w:t>
       </w:r>
     </w:p>

</xml_diff>